<commit_message>
worked on hw1 a bit more
</commit_message>
<xml_diff>
--- a/HW1/Writeup/hw1_writeup.docx
+++ b/HW1/Writeup/hw1_writeup.docx
@@ -10311,31 +10311,7 @@
                 <w:rPr>
                   <w:rFonts w:ascii="Cambria Math" w:eastAsiaTheme="minorEastAsia" w:hAnsi="Cambria Math" w:cs="Times New Roman"/>
                 </w:rPr>
-                <m:t>(</m:t>
-              </m:r>
-              <m:r>
-                <w:rPr>
-                  <w:rFonts w:ascii="Cambria Math" w:eastAsiaTheme="minorEastAsia" w:hAnsi="Cambria Math" w:cs="Times New Roman"/>
-                </w:rPr>
-                <m:t>M</m:t>
-              </m:r>
-              <m:r>
-                <w:rPr>
-                  <w:rFonts w:ascii="Cambria Math" w:eastAsiaTheme="minorEastAsia" w:hAnsi="Cambria Math" w:cs="Times New Roman"/>
-                </w:rPr>
-                <m:t>*</m:t>
-              </m:r>
-              <m:r>
-                <w:rPr>
-                  <w:rFonts w:ascii="Cambria Math" w:eastAsiaTheme="minorEastAsia" w:hAnsi="Cambria Math" w:cs="Times New Roman"/>
-                </w:rPr>
-                <m:t>N</m:t>
-              </m:r>
-              <m:r>
-                <w:rPr>
-                  <w:rFonts w:ascii="Cambria Math" w:eastAsiaTheme="minorEastAsia" w:hAnsi="Cambria Math" w:cs="Times New Roman"/>
-                </w:rPr>
-                <m:t>)×K</m:t>
+                <m:t>(M*N)×K</m:t>
               </m:r>
             </m:sup>
           </m:sSup>
@@ -11484,25 +11460,7 @@
                 <w:rPr>
                   <w:rFonts w:ascii="Cambria Math" w:hAnsi="Cambria Math" w:cs="Times New Roman"/>
                 </w:rPr>
-                <m:t>top</m:t>
-              </m:r>
-              <m:r>
-                <w:rPr>
-                  <w:rFonts w:ascii="Cambria Math" w:hAnsi="Cambria Math" w:cs="Times New Roman"/>
-                </w:rPr>
-                <m:t>/bottom</m:t>
-              </m:r>
-              <m:r>
-                <w:rPr>
-                  <w:rFonts w:ascii="Cambria Math" w:hAnsi="Cambria Math" w:cs="Times New Roman"/>
-                </w:rPr>
-                <m:t>, image</m:t>
-              </m:r>
-              <m:r>
-                <w:rPr>
-                  <w:rFonts w:ascii="Cambria Math" w:hAnsi="Cambria Math" w:cs="Times New Roman"/>
-                </w:rPr>
-                <m:t>s</m:t>
+                <m:t>top/bottom, images</m:t>
               </m:r>
             </m:sub>
           </m:sSub>
@@ -11629,19 +11587,7 @@
                           <w:rPr>
                             <w:rFonts w:ascii="Cambria Math" w:hAnsi="Cambria Math" w:cs="Times New Roman"/>
                           </w:rPr>
-                          <m:t>top</m:t>
-                        </m:r>
-                        <m:r>
-                          <w:rPr>
-                            <w:rFonts w:ascii="Cambria Math" w:hAnsi="Cambria Math" w:cs="Times New Roman"/>
-                          </w:rPr>
-                          <m:t xml:space="preserve">, image </m:t>
-                        </m:r>
-                        <m:r>
-                          <w:rPr>
-                            <w:rFonts w:ascii="Cambria Math" w:hAnsi="Cambria Math" w:cs="Times New Roman"/>
-                          </w:rPr>
-                          <m:t>K</m:t>
+                          <m:t>top, image K</m:t>
                         </m:r>
                       </m:sub>
                     </m:sSub>
@@ -11747,19 +11693,7 @@
                           <w:rPr>
                             <w:rFonts w:ascii="Cambria Math" w:hAnsi="Cambria Math" w:cs="Times New Roman"/>
                           </w:rPr>
-                          <m:t>bottom</m:t>
-                        </m:r>
-                        <m:r>
-                          <w:rPr>
-                            <w:rFonts w:ascii="Cambria Math" w:hAnsi="Cambria Math" w:cs="Times New Roman"/>
-                          </w:rPr>
-                          <m:t xml:space="preserve">, image </m:t>
-                        </m:r>
-                        <m:r>
-                          <w:rPr>
-                            <w:rFonts w:ascii="Cambria Math" w:hAnsi="Cambria Math" w:cs="Times New Roman"/>
-                          </w:rPr>
-                          <m:t>K</m:t>
+                          <m:t>bottom, image K</m:t>
                         </m:r>
                       </m:sub>
                     </m:sSub>
@@ -11837,13 +11771,7 @@
                 <w:rPr>
                   <w:rFonts w:ascii="Cambria Math" w:eastAsiaTheme="minorEastAsia" w:hAnsi="Cambria Math" w:cs="Times New Roman"/>
                 </w:rPr>
-                <m:t>2</m:t>
-              </m:r>
-              <m:r>
-                <w:rPr>
-                  <w:rFonts w:ascii="Cambria Math" w:eastAsiaTheme="minorEastAsia" w:hAnsi="Cambria Math" w:cs="Times New Roman"/>
-                </w:rPr>
-                <m:t>×K</m:t>
+                <m:t>2×K</m:t>
               </m:r>
             </m:sup>
           </m:sSup>
@@ -12223,13 +12151,7 @@
               <w:rPr>
                 <w:rFonts w:ascii="Cambria Math" w:eastAsiaTheme="minorEastAsia" w:hAnsi="Cambria Math" w:cs="Times New Roman"/>
               </w:rPr>
-              <m:t>2×</m:t>
-            </m:r>
-            <m:r>
-              <w:rPr>
-                <w:rFonts w:ascii="Cambria Math" w:eastAsiaTheme="minorEastAsia" w:hAnsi="Cambria Math" w:cs="Times New Roman"/>
-              </w:rPr>
-              <m:t>1</m:t>
+              <m:t>2×1</m:t>
             </m:r>
           </m:sup>
         </m:sSup>
@@ -12586,13 +12508,7 @@
                 <w:rPr>
                   <w:rFonts w:ascii="Cambria Math" w:hAnsi="Cambria Math" w:cs="Times New Roman"/>
                 </w:rPr>
-                <m:t>(</m:t>
-              </m:r>
-              <m:r>
-                <w:rPr>
-                  <w:rFonts w:ascii="Cambria Math" w:hAnsi="Cambria Math" w:cs="Times New Roman"/>
-                </w:rPr>
-                <m:t>μ</m:t>
+                <m:t>(μ</m:t>
               </m:r>
             </m:e>
             <m:sup>
@@ -12626,13 +12542,7 @@
                 <w:rPr>
                   <w:rFonts w:ascii="Cambria Math" w:hAnsi="Cambria Math" w:cs="Times New Roman"/>
                 </w:rPr>
-                <m:t>o</m:t>
-              </m:r>
-              <m:r>
-                <w:rPr>
-                  <w:rFonts w:ascii="Cambria Math" w:hAnsi="Cambria Math" w:cs="Times New Roman"/>
-                </w:rPr>
-                <m:t>T</m:t>
+                <m:t>oT</m:t>
               </m:r>
             </m:sup>
           </m:sSup>
@@ -13840,7 +13750,7 @@
           <w:sz w:val="26"/>
           <w:szCs w:val="26"/>
         </w:rPr>
-        <w:t>2a</w:t>
+        <w:t>2</w:t>
       </w:r>
       <w:r>
         <w:rPr>
@@ -13848,6 +13758,14 @@
           <w:sz w:val="26"/>
           <w:szCs w:val="26"/>
         </w:rPr>
+        <w:t>b</w:t>
+      </w:r>
+      <w:r>
+        <w:rPr>
+          <w:rFonts w:ascii="Times New Roman" w:hAnsi="Times New Roman" w:cs="Times New Roman"/>
+          <w:sz w:val="26"/>
+          <w:szCs w:val="26"/>
+        </w:rPr>
         <w:t xml:space="preserve">. </w:t>
       </w:r>
       <w:r>
@@ -13856,23 +13774,7 @@
           <w:sz w:val="26"/>
           <w:szCs w:val="26"/>
         </w:rPr>
-        <w:t xml:space="preserve">Do that </w:t>
-      </w:r>
-      <w:r>
-        <w:rPr>
-          <w:rFonts w:ascii="Times New Roman" w:hAnsi="Times New Roman" w:cs="Times New Roman"/>
-          <w:sz w:val="26"/>
-          <w:szCs w:val="26"/>
-        </w:rPr>
-        <w:t>again but</w:t>
-      </w:r>
-      <w:r>
-        <w:rPr>
-          <w:rFonts w:ascii="Times New Roman" w:hAnsi="Times New Roman" w:cs="Times New Roman"/>
-          <w:sz w:val="26"/>
-          <w:szCs w:val="26"/>
-        </w:rPr>
-        <w:t xml:space="preserve"> compute the mean image of only the red channel.</w:t>
+        <w:t>Do that again but compute the mean image of only the red channel.</w:t>
       </w:r>
     </w:p>
     <w:p>
@@ -14711,13 +14613,2521 @@
         <w:rPr>
           <w:rFonts w:ascii="Times New Roman" w:eastAsiaTheme="minorEastAsia" w:hAnsi="Times New Roman" w:cs="Times New Roman"/>
         </w:rPr>
-        <w:t xml:space="preserve">When we multiply a vectorized D on the left with this matrix, we get a vectorized version of the mean across all image across and across </w:t>
+        <w:t xml:space="preserve">When we multiply a vectorized D on the left with this matrix, we get a vectorized version of the mean across all image across and across only the red channels. To get the mean image, we reshape using vec-transpose. </w:t>
+      </w:r>
+    </w:p>
+    <w:p>
+      <w:pPr>
+        <w:rPr>
+          <w:rFonts w:ascii="Times New Roman" w:hAnsi="Times New Roman" w:cs="Times New Roman"/>
+        </w:rPr>
+      </w:pPr>
+    </w:p>
+    <w:p>
+      <w:pPr>
+        <w:rPr>
+          <w:rFonts w:ascii="Times New Roman" w:hAnsi="Times New Roman" w:cs="Times New Roman"/>
+        </w:rPr>
+      </w:pPr>
+      <w:r>
+        <w:rPr>
+          <w:rFonts w:ascii="Times New Roman" w:hAnsi="Times New Roman" w:cs="Times New Roman"/>
+        </w:rPr>
+        <w:br w:type="page"/>
+      </w:r>
+    </w:p>
+    <w:p>
+      <w:pPr>
+        <w:rPr>
+          <w:rFonts w:ascii="Times New Roman" w:hAnsi="Times New Roman" w:cs="Times New Roman"/>
+          <w:sz w:val="28"/>
+          <w:szCs w:val="28"/>
+        </w:rPr>
+      </w:pPr>
+      <w:r>
+        <w:rPr>
+          <w:rFonts w:ascii="Times New Roman" w:hAnsi="Times New Roman" w:cs="Times New Roman"/>
+          <w:sz w:val="28"/>
+          <w:szCs w:val="28"/>
+        </w:rPr>
+        <w:lastRenderedPageBreak/>
+        <w:t>Problem 4. Signal Processing is Linear Algebra</w:t>
+      </w:r>
+    </w:p>
+    <w:p>
+      <w:pPr>
+        <w:rPr>
+          <w:rFonts w:ascii="Times New Roman" w:hAnsi="Times New Roman" w:cs="Times New Roman"/>
+          <w:sz w:val="26"/>
+          <w:szCs w:val="26"/>
+        </w:rPr>
+      </w:pPr>
+      <w:r>
+        <w:rPr>
+          <w:rFonts w:ascii="Times New Roman" w:hAnsi="Times New Roman" w:cs="Times New Roman"/>
+          <w:sz w:val="26"/>
+          <w:szCs w:val="26"/>
+        </w:rPr>
+        <w:t>As promised in class, matrix multiplies can perform all kinds of linear operations. Here you will have to implement a spectrogram using only a matrix multiplication. Your input sound is a column vector x. Describe exactly how you would construct a matrix A, such that the product A∙x will produce the vec(∙) of the complex spectrogram coefficients. Your transform should have a DFT size of 1024, a hop size of 512, and will use a Hann window. Make a plot of the absolute value of the spectrogram matrix and allow me to marvel at its beauty</w:t>
       </w:r>
       <w:r>
         <w:rPr>
-          <w:rFonts w:ascii="Times New Roman" w:eastAsiaTheme="minorEastAsia" w:hAnsi="Times New Roman" w:cs="Times New Roman"/>
-        </w:rPr>
-        <w:t>only the red</w:t>
+          <w:rFonts w:ascii="Times New Roman" w:hAnsi="Times New Roman" w:cs="Times New Roman"/>
+          <w:sz w:val="26"/>
+          <w:szCs w:val="26"/>
+        </w:rPr>
+        <w:t>.</w:t>
+      </w:r>
+    </w:p>
+    <w:p>
+      <w:pPr>
+        <w:rPr>
+          <w:rFonts w:ascii="Times New Roman" w:hAnsi="Times New Roman" w:cs="Times New Roman"/>
+          <w:sz w:val="26"/>
+          <w:szCs w:val="26"/>
+        </w:rPr>
+      </w:pPr>
+      <w:r>
+        <w:rPr>
+          <w:rFonts w:ascii="Times New Roman" w:hAnsi="Times New Roman" w:cs="Times New Roman"/>
+          <w:sz w:val="26"/>
+          <w:szCs w:val="26"/>
+        </w:rPr>
+        <w:t>First let’s just construct the basic DFT matrix with no windowing:</w:t>
+      </w:r>
+    </w:p>
+    <w:p>
+      <w:pPr>
+        <w:rPr>
+          <w:rFonts w:ascii="Times New Roman" w:eastAsiaTheme="minorEastAsia" w:hAnsi="Times New Roman" w:cs="Times New Roman"/>
+          <w:sz w:val="26"/>
+          <w:szCs w:val="26"/>
+        </w:rPr>
+      </w:pPr>
+      <m:oMathPara>
+        <m:oMathParaPr>
+          <m:jc m:val="left"/>
+        </m:oMathParaPr>
+        <m:oMath>
+          <m:sSubSup>
+            <m:sSubSupPr>
+              <m:ctrlPr>
+                <w:rPr>
+                  <w:rFonts w:ascii="Cambria Math" w:hAnsi="Cambria Math" w:cs="Times New Roman"/>
+                  <w:i/>
+                  <w:sz w:val="26"/>
+                  <w:szCs w:val="26"/>
+                </w:rPr>
+              </m:ctrlPr>
+            </m:sSubSupPr>
+            <m:e>
+              <m:r>
+                <w:rPr>
+                  <w:rFonts w:ascii="Cambria Math" w:hAnsi="Cambria Math" w:cs="Times New Roman"/>
+                  <w:sz w:val="26"/>
+                  <w:szCs w:val="26"/>
+                </w:rPr>
+                <m:t>F</m:t>
+              </m:r>
+            </m:e>
+            <m:sub>
+              <m:r>
+                <w:rPr>
+                  <w:rFonts w:ascii="Cambria Math" w:hAnsi="Cambria Math" w:cs="Times New Roman"/>
+                  <w:sz w:val="26"/>
+                  <w:szCs w:val="26"/>
+                </w:rPr>
+                <m:t>N</m:t>
+              </m:r>
+            </m:sub>
+            <m:sup>
+              <m:r>
+                <w:rPr>
+                  <w:rFonts w:ascii="Cambria Math" w:hAnsi="Cambria Math" w:cs="Times New Roman"/>
+                  <w:sz w:val="26"/>
+                  <w:szCs w:val="26"/>
+                </w:rPr>
+                <m:t>jk</m:t>
+              </m:r>
+            </m:sup>
+          </m:sSubSup>
+          <m:r>
+            <w:rPr>
+              <w:rFonts w:ascii="Cambria Math" w:hAnsi="Cambria Math" w:cs="Times New Roman"/>
+              <w:sz w:val="26"/>
+              <w:szCs w:val="26"/>
+            </w:rPr>
+            <m:t>=</m:t>
+          </m:r>
+          <m:f>
+            <m:fPr>
+              <m:ctrlPr>
+                <w:rPr>
+                  <w:rFonts w:ascii="Cambria Math" w:hAnsi="Cambria Math" w:cs="Times New Roman"/>
+                  <w:i/>
+                  <w:sz w:val="26"/>
+                  <w:szCs w:val="26"/>
+                </w:rPr>
+              </m:ctrlPr>
+            </m:fPr>
+            <m:num>
+              <m:r>
+                <w:rPr>
+                  <w:rFonts w:ascii="Cambria Math" w:hAnsi="Cambria Math" w:cs="Times New Roman"/>
+                  <w:sz w:val="26"/>
+                  <w:szCs w:val="26"/>
+                </w:rPr>
+                <m:t>1</m:t>
+              </m:r>
+            </m:num>
+            <m:den>
+              <m:rad>
+                <m:radPr>
+                  <m:degHide m:val="1"/>
+                  <m:ctrlPr>
+                    <w:rPr>
+                      <w:rFonts w:ascii="Cambria Math" w:hAnsi="Cambria Math" w:cs="Times New Roman"/>
+                      <w:i/>
+                      <w:sz w:val="26"/>
+                      <w:szCs w:val="26"/>
+                    </w:rPr>
+                  </m:ctrlPr>
+                </m:radPr>
+                <m:deg/>
+                <m:e>
+                  <m:r>
+                    <w:rPr>
+                      <w:rFonts w:ascii="Cambria Math" w:hAnsi="Cambria Math" w:cs="Times New Roman"/>
+                      <w:sz w:val="26"/>
+                      <w:szCs w:val="26"/>
+                    </w:rPr>
+                    <m:t>N</m:t>
+                  </m:r>
+                </m:e>
+              </m:rad>
+            </m:den>
+          </m:f>
+          <m:sSup>
+            <m:sSupPr>
+              <m:ctrlPr>
+                <w:rPr>
+                  <w:rFonts w:ascii="Cambria Math" w:hAnsi="Cambria Math" w:cs="Times New Roman"/>
+                  <w:i/>
+                  <w:sz w:val="26"/>
+                  <w:szCs w:val="26"/>
+                </w:rPr>
+              </m:ctrlPr>
+            </m:sSupPr>
+            <m:e>
+              <m:r>
+                <w:rPr>
+                  <w:rFonts w:ascii="Cambria Math" w:hAnsi="Cambria Math" w:cs="Times New Roman"/>
+                  <w:sz w:val="26"/>
+                  <w:szCs w:val="26"/>
+                </w:rPr>
+                <m:t>e</m:t>
+              </m:r>
+            </m:e>
+            <m:sup>
+              <m:r>
+                <w:rPr>
+                  <w:rFonts w:ascii="Cambria Math" w:hAnsi="Cambria Math" w:cs="Times New Roman"/>
+                  <w:sz w:val="26"/>
+                  <w:szCs w:val="26"/>
+                </w:rPr>
+                <m:t>ijk</m:t>
+              </m:r>
+              <m:f>
+                <m:fPr>
+                  <m:ctrlPr>
+                    <w:rPr>
+                      <w:rFonts w:ascii="Cambria Math" w:hAnsi="Cambria Math" w:cs="Times New Roman"/>
+                      <w:i/>
+                      <w:sz w:val="26"/>
+                      <w:szCs w:val="26"/>
+                    </w:rPr>
+                  </m:ctrlPr>
+                </m:fPr>
+                <m:num>
+                  <m:r>
+                    <w:rPr>
+                      <w:rFonts w:ascii="Cambria Math" w:hAnsi="Cambria Math" w:cs="Times New Roman"/>
+                      <w:sz w:val="26"/>
+                      <w:szCs w:val="26"/>
+                    </w:rPr>
+                    <m:t>2π</m:t>
+                  </m:r>
+                </m:num>
+                <m:den>
+                  <m:r>
+                    <w:rPr>
+                      <w:rFonts w:ascii="Cambria Math" w:hAnsi="Cambria Math" w:cs="Times New Roman"/>
+                      <w:sz w:val="26"/>
+                      <w:szCs w:val="26"/>
+                    </w:rPr>
+                    <m:t>N</m:t>
+                  </m:r>
+                </m:den>
+              </m:f>
+            </m:sup>
+          </m:sSup>
+          <m:r>
+            <w:rPr>
+              <w:rFonts w:ascii="Cambria Math" w:eastAsiaTheme="minorEastAsia" w:hAnsi="Cambria Math" w:cs="Times New Roman"/>
+              <w:sz w:val="26"/>
+              <w:szCs w:val="26"/>
+            </w:rPr>
+            <m:t>=</m:t>
+          </m:r>
+          <m:f>
+            <m:fPr>
+              <m:ctrlPr>
+                <w:rPr>
+                  <w:rFonts w:ascii="Cambria Math" w:hAnsi="Cambria Math" w:cs="Times New Roman"/>
+                  <w:i/>
+                  <w:sz w:val="26"/>
+                  <w:szCs w:val="26"/>
+                </w:rPr>
+              </m:ctrlPr>
+            </m:fPr>
+            <m:num>
+              <m:r>
+                <w:rPr>
+                  <w:rFonts w:ascii="Cambria Math" w:hAnsi="Cambria Math" w:cs="Times New Roman"/>
+                  <w:sz w:val="26"/>
+                  <w:szCs w:val="26"/>
+                </w:rPr>
+                <m:t>1</m:t>
+              </m:r>
+            </m:num>
+            <m:den>
+              <m:rad>
+                <m:radPr>
+                  <m:degHide m:val="1"/>
+                  <m:ctrlPr>
+                    <w:rPr>
+                      <w:rFonts w:ascii="Cambria Math" w:hAnsi="Cambria Math" w:cs="Times New Roman"/>
+                      <w:i/>
+                      <w:sz w:val="26"/>
+                      <w:szCs w:val="26"/>
+                    </w:rPr>
+                  </m:ctrlPr>
+                </m:radPr>
+                <m:deg/>
+                <m:e>
+                  <m:r>
+                    <w:rPr>
+                      <w:rFonts w:ascii="Cambria Math" w:hAnsi="Cambria Math" w:cs="Times New Roman"/>
+                      <w:sz w:val="26"/>
+                      <w:szCs w:val="26"/>
+                    </w:rPr>
+                    <m:t>N</m:t>
+                  </m:r>
+                </m:e>
+              </m:rad>
+            </m:den>
+          </m:f>
+          <m:d>
+            <m:dPr>
+              <m:ctrlPr>
+                <w:rPr>
+                  <w:rFonts w:ascii="Cambria Math" w:hAnsi="Cambria Math" w:cs="Times New Roman"/>
+                  <w:i/>
+                  <w:sz w:val="26"/>
+                  <w:szCs w:val="26"/>
+                </w:rPr>
+              </m:ctrlPr>
+            </m:dPr>
+            <m:e>
+              <m:func>
+                <m:funcPr>
+                  <m:ctrlPr>
+                    <w:rPr>
+                      <w:rFonts w:ascii="Cambria Math" w:hAnsi="Cambria Math" w:cs="Times New Roman"/>
+                      <w:i/>
+                      <w:sz w:val="26"/>
+                      <w:szCs w:val="26"/>
+                    </w:rPr>
+                  </m:ctrlPr>
+                </m:funcPr>
+                <m:fName>
+                  <m:r>
+                    <m:rPr>
+                      <m:sty m:val="p"/>
+                    </m:rPr>
+                    <w:rPr>
+                      <w:rFonts w:ascii="Cambria Math" w:hAnsi="Cambria Math" w:cs="Times New Roman"/>
+                      <w:sz w:val="26"/>
+                      <w:szCs w:val="26"/>
+                    </w:rPr>
+                    <m:t>cos</m:t>
+                  </m:r>
+                </m:fName>
+                <m:e>
+                  <m:f>
+                    <m:fPr>
+                      <m:ctrlPr>
+                        <w:rPr>
+                          <w:rFonts w:ascii="Cambria Math" w:hAnsi="Cambria Math" w:cs="Times New Roman"/>
+                          <w:i/>
+                          <w:sz w:val="26"/>
+                          <w:szCs w:val="26"/>
+                        </w:rPr>
+                      </m:ctrlPr>
+                    </m:fPr>
+                    <m:num>
+                      <m:r>
+                        <w:rPr>
+                          <w:rFonts w:ascii="Cambria Math" w:hAnsi="Cambria Math" w:cs="Times New Roman"/>
+                          <w:sz w:val="26"/>
+                          <w:szCs w:val="26"/>
+                        </w:rPr>
+                        <m:t>jk2</m:t>
+                      </m:r>
+                      <m:r>
+                        <w:rPr>
+                          <w:rFonts w:ascii="Cambria Math" w:hAnsi="Cambria Math" w:cs="Times New Roman"/>
+                          <w:sz w:val="26"/>
+                          <w:szCs w:val="26"/>
+                        </w:rPr>
+                        <m:t>π</m:t>
+                      </m:r>
+                    </m:num>
+                    <m:den>
+                      <m:r>
+                        <w:rPr>
+                          <w:rFonts w:ascii="Cambria Math" w:hAnsi="Cambria Math" w:cs="Times New Roman"/>
+                          <w:sz w:val="26"/>
+                          <w:szCs w:val="26"/>
+                        </w:rPr>
+                        <m:t>N</m:t>
+                      </m:r>
+                    </m:den>
+                  </m:f>
+                </m:e>
+              </m:func>
+              <m:r>
+                <w:rPr>
+                  <w:rFonts w:ascii="Cambria Math" w:hAnsi="Cambria Math" w:cs="Times New Roman"/>
+                  <w:sz w:val="26"/>
+                  <w:szCs w:val="26"/>
+                </w:rPr>
+                <m:t>+i</m:t>
+              </m:r>
+              <m:func>
+                <m:funcPr>
+                  <m:ctrlPr>
+                    <w:rPr>
+                      <w:rFonts w:ascii="Cambria Math" w:hAnsi="Cambria Math" w:cs="Times New Roman"/>
+                      <w:i/>
+                      <w:sz w:val="26"/>
+                      <w:szCs w:val="26"/>
+                    </w:rPr>
+                  </m:ctrlPr>
+                </m:funcPr>
+                <m:fName>
+                  <m:r>
+                    <m:rPr>
+                      <m:sty m:val="p"/>
+                    </m:rPr>
+                    <w:rPr>
+                      <w:rFonts w:ascii="Cambria Math" w:hAnsi="Cambria Math" w:cs="Times New Roman"/>
+                      <w:sz w:val="26"/>
+                      <w:szCs w:val="26"/>
+                    </w:rPr>
+                    <m:t>sin</m:t>
+                  </m:r>
+                </m:fName>
+                <m:e>
+                  <m:f>
+                    <m:fPr>
+                      <m:ctrlPr>
+                        <w:rPr>
+                          <w:rFonts w:ascii="Cambria Math" w:hAnsi="Cambria Math" w:cs="Times New Roman"/>
+                          <w:i/>
+                          <w:sz w:val="26"/>
+                          <w:szCs w:val="26"/>
+                        </w:rPr>
+                      </m:ctrlPr>
+                    </m:fPr>
+                    <m:num>
+                      <m:r>
+                        <w:rPr>
+                          <w:rFonts w:ascii="Cambria Math" w:hAnsi="Cambria Math" w:cs="Times New Roman"/>
+                          <w:sz w:val="26"/>
+                          <w:szCs w:val="26"/>
+                        </w:rPr>
+                        <m:t>jk2π</m:t>
+                      </m:r>
+                    </m:num>
+                    <m:den>
+                      <m:r>
+                        <w:rPr>
+                          <w:rFonts w:ascii="Cambria Math" w:hAnsi="Cambria Math" w:cs="Times New Roman"/>
+                          <w:sz w:val="26"/>
+                          <w:szCs w:val="26"/>
+                        </w:rPr>
+                        <m:t>N</m:t>
+                      </m:r>
+                    </m:den>
+                  </m:f>
+                </m:e>
+              </m:func>
+            </m:e>
+          </m:d>
+        </m:oMath>
+      </m:oMathPara>
+    </w:p>
+    <w:p>
+      <w:pPr>
+        <w:rPr>
+          <w:rFonts w:eastAsiaTheme="minorEastAsia"/>
+          <w:sz w:val="26"/>
+          <w:szCs w:val="26"/>
+        </w:rPr>
+      </w:pPr>
+      <m:oMathPara>
+        <m:oMathParaPr>
+          <m:jc m:val="left"/>
+        </m:oMathParaPr>
+        <m:oMath>
+          <m:r>
+            <w:rPr>
+              <w:rFonts w:ascii="Cambria Math" w:hAnsi="Cambria Math" w:cs="Times New Roman"/>
+              <w:sz w:val="26"/>
+              <w:szCs w:val="26"/>
+            </w:rPr>
+            <m:t>F=</m:t>
+          </m:r>
+          <m:d>
+            <m:dPr>
+              <m:begChr m:val="["/>
+              <m:endChr m:val="]"/>
+              <m:ctrlPr>
+                <w:rPr>
+                  <w:rFonts w:ascii="Cambria Math" w:hAnsi="Cambria Math" w:cs="Times New Roman"/>
+                  <w:i/>
+                  <w:sz w:val="26"/>
+                  <w:szCs w:val="26"/>
+                </w:rPr>
+              </m:ctrlPr>
+            </m:dPr>
+            <m:e>
+              <m:m>
+                <m:mPr>
+                  <m:plcHide m:val="1"/>
+                  <m:mcs>
+                    <m:mc>
+                      <m:mcPr>
+                        <m:count m:val="5"/>
+                        <m:mcJc m:val="center"/>
+                      </m:mcPr>
+                    </m:mc>
+                  </m:mcs>
+                  <m:ctrlPr>
+                    <w:rPr>
+                      <w:rFonts w:ascii="Cambria Math" w:hAnsi="Cambria Math" w:cs="Times New Roman"/>
+                      <w:i/>
+                      <w:sz w:val="26"/>
+                      <w:szCs w:val="26"/>
+                    </w:rPr>
+                  </m:ctrlPr>
+                </m:mPr>
+                <m:mr>
+                  <m:e>
+                    <m:sSubSup>
+                      <m:sSubSupPr>
+                        <m:ctrlPr>
+                          <w:rPr>
+                            <w:rFonts w:ascii="Cambria Math" w:hAnsi="Cambria Math" w:cs="Times New Roman"/>
+                            <w:i/>
+                            <w:sz w:val="26"/>
+                            <w:szCs w:val="26"/>
+                          </w:rPr>
+                        </m:ctrlPr>
+                      </m:sSubSupPr>
+                      <m:e>
+                        <m:r>
+                          <w:rPr>
+                            <w:rFonts w:ascii="Cambria Math" w:hAnsi="Cambria Math" w:cs="Times New Roman"/>
+                            <w:sz w:val="26"/>
+                            <w:szCs w:val="26"/>
+                          </w:rPr>
+                          <m:t>F</m:t>
+                        </m:r>
+                      </m:e>
+                      <m:sub>
+                        <m:r>
+                          <w:rPr>
+                            <w:rFonts w:ascii="Cambria Math" w:hAnsi="Cambria Math" w:cs="Times New Roman"/>
+                            <w:sz w:val="26"/>
+                            <w:szCs w:val="26"/>
+                          </w:rPr>
+                          <m:t>N</m:t>
+                        </m:r>
+                      </m:sub>
+                      <m:sup>
+                        <m:r>
+                          <w:rPr>
+                            <w:rFonts w:ascii="Cambria Math" w:hAnsi="Cambria Math" w:cs="Times New Roman"/>
+                            <w:sz w:val="26"/>
+                            <w:szCs w:val="26"/>
+                          </w:rPr>
+                          <m:t>0</m:t>
+                        </m:r>
+                      </m:sup>
+                    </m:sSubSup>
+                  </m:e>
+                  <m:e>
+                    <m:sSubSup>
+                      <m:sSubSupPr>
+                        <m:ctrlPr>
+                          <w:rPr>
+                            <w:rFonts w:ascii="Cambria Math" w:hAnsi="Cambria Math" w:cs="Times New Roman"/>
+                            <w:i/>
+                            <w:sz w:val="26"/>
+                            <w:szCs w:val="26"/>
+                          </w:rPr>
+                        </m:ctrlPr>
+                      </m:sSubSupPr>
+                      <m:e>
+                        <m:r>
+                          <w:rPr>
+                            <w:rFonts w:ascii="Cambria Math" w:hAnsi="Cambria Math" w:cs="Times New Roman"/>
+                            <w:sz w:val="26"/>
+                            <w:szCs w:val="26"/>
+                          </w:rPr>
+                          <m:t>F</m:t>
+                        </m:r>
+                      </m:e>
+                      <m:sub>
+                        <m:r>
+                          <w:rPr>
+                            <w:rFonts w:ascii="Cambria Math" w:hAnsi="Cambria Math" w:cs="Times New Roman"/>
+                            <w:sz w:val="26"/>
+                            <w:szCs w:val="26"/>
+                          </w:rPr>
+                          <m:t>N</m:t>
+                        </m:r>
+                      </m:sub>
+                      <m:sup>
+                        <m:r>
+                          <w:rPr>
+                            <w:rFonts w:ascii="Cambria Math" w:hAnsi="Cambria Math" w:cs="Times New Roman"/>
+                            <w:sz w:val="26"/>
+                            <w:szCs w:val="26"/>
+                          </w:rPr>
+                          <m:t>0</m:t>
+                        </m:r>
+                      </m:sup>
+                    </m:sSubSup>
+                  </m:e>
+                  <m:e>
+                    <m:sSubSup>
+                      <m:sSubSupPr>
+                        <m:ctrlPr>
+                          <w:rPr>
+                            <w:rFonts w:ascii="Cambria Math" w:hAnsi="Cambria Math" w:cs="Times New Roman"/>
+                            <w:i/>
+                            <w:sz w:val="26"/>
+                            <w:szCs w:val="26"/>
+                          </w:rPr>
+                        </m:ctrlPr>
+                      </m:sSubSupPr>
+                      <m:e>
+                        <m:r>
+                          <w:rPr>
+                            <w:rFonts w:ascii="Cambria Math" w:hAnsi="Cambria Math" w:cs="Times New Roman"/>
+                            <w:sz w:val="26"/>
+                            <w:szCs w:val="26"/>
+                          </w:rPr>
+                          <m:t>F</m:t>
+                        </m:r>
+                      </m:e>
+                      <m:sub>
+                        <m:r>
+                          <w:rPr>
+                            <w:rFonts w:ascii="Cambria Math" w:hAnsi="Cambria Math" w:cs="Times New Roman"/>
+                            <w:sz w:val="26"/>
+                            <w:szCs w:val="26"/>
+                          </w:rPr>
+                          <m:t>N</m:t>
+                        </m:r>
+                      </m:sub>
+                      <m:sup>
+                        <m:r>
+                          <w:rPr>
+                            <w:rFonts w:ascii="Cambria Math" w:hAnsi="Cambria Math" w:cs="Times New Roman"/>
+                            <w:sz w:val="26"/>
+                            <w:szCs w:val="26"/>
+                          </w:rPr>
+                          <m:t>0</m:t>
+                        </m:r>
+                      </m:sup>
+                    </m:sSubSup>
+                  </m:e>
+                  <m:e>
+                    <m:ctrlPr>
+                      <w:rPr>
+                        <w:rFonts w:ascii="Cambria Math" w:eastAsia="Cambria Math" w:hAnsi="Cambria Math" w:cs="Cambria Math"/>
+                        <w:i/>
+                        <w:sz w:val="26"/>
+                        <w:szCs w:val="26"/>
+                      </w:rPr>
+                    </m:ctrlPr>
+                  </m:e>
+                  <m:e>
+                    <m:sSubSup>
+                      <m:sSubSupPr>
+                        <m:ctrlPr>
+                          <w:rPr>
+                            <w:rFonts w:ascii="Cambria Math" w:hAnsi="Cambria Math" w:cs="Times New Roman"/>
+                            <w:i/>
+                            <w:sz w:val="26"/>
+                            <w:szCs w:val="26"/>
+                          </w:rPr>
+                        </m:ctrlPr>
+                      </m:sSubSupPr>
+                      <m:e>
+                        <m:r>
+                          <w:rPr>
+                            <w:rFonts w:ascii="Cambria Math" w:hAnsi="Cambria Math" w:cs="Times New Roman"/>
+                            <w:sz w:val="26"/>
+                            <w:szCs w:val="26"/>
+                          </w:rPr>
+                          <m:t>F</m:t>
+                        </m:r>
+                      </m:e>
+                      <m:sub>
+                        <m:r>
+                          <w:rPr>
+                            <w:rFonts w:ascii="Cambria Math" w:hAnsi="Cambria Math" w:cs="Times New Roman"/>
+                            <w:sz w:val="26"/>
+                            <w:szCs w:val="26"/>
+                          </w:rPr>
+                          <m:t>N</m:t>
+                        </m:r>
+                      </m:sub>
+                      <m:sup>
+                        <m:r>
+                          <w:rPr>
+                            <w:rFonts w:ascii="Cambria Math" w:hAnsi="Cambria Math" w:cs="Times New Roman"/>
+                            <w:sz w:val="26"/>
+                            <w:szCs w:val="26"/>
+                          </w:rPr>
+                          <m:t>0</m:t>
+                        </m:r>
+                      </m:sup>
+                    </m:sSubSup>
+                    <m:ctrlPr>
+                      <w:rPr>
+                        <w:rFonts w:ascii="Cambria Math" w:eastAsia="Cambria Math" w:hAnsi="Cambria Math" w:cs="Cambria Math"/>
+                        <w:i/>
+                        <w:sz w:val="26"/>
+                        <w:szCs w:val="26"/>
+                      </w:rPr>
+                    </m:ctrlPr>
+                  </m:e>
+                </m:mr>
+                <m:mr>
+                  <m:e>
+                    <m:sSubSup>
+                      <m:sSubSupPr>
+                        <m:ctrlPr>
+                          <w:rPr>
+                            <w:rFonts w:ascii="Cambria Math" w:hAnsi="Cambria Math" w:cs="Times New Roman"/>
+                            <w:i/>
+                            <w:sz w:val="26"/>
+                            <w:szCs w:val="26"/>
+                          </w:rPr>
+                        </m:ctrlPr>
+                      </m:sSubSupPr>
+                      <m:e>
+                        <m:r>
+                          <w:rPr>
+                            <w:rFonts w:ascii="Cambria Math" w:hAnsi="Cambria Math" w:cs="Times New Roman"/>
+                            <w:sz w:val="26"/>
+                            <w:szCs w:val="26"/>
+                          </w:rPr>
+                          <m:t>F</m:t>
+                        </m:r>
+                      </m:e>
+                      <m:sub>
+                        <m:r>
+                          <w:rPr>
+                            <w:rFonts w:ascii="Cambria Math" w:hAnsi="Cambria Math" w:cs="Times New Roman"/>
+                            <w:sz w:val="26"/>
+                            <w:szCs w:val="26"/>
+                          </w:rPr>
+                          <m:t>N</m:t>
+                        </m:r>
+                      </m:sub>
+                      <m:sup>
+                        <m:r>
+                          <w:rPr>
+                            <w:rFonts w:ascii="Cambria Math" w:hAnsi="Cambria Math" w:cs="Times New Roman"/>
+                            <w:sz w:val="26"/>
+                            <w:szCs w:val="26"/>
+                          </w:rPr>
+                          <m:t>0</m:t>
+                        </m:r>
+                      </m:sup>
+                    </m:sSubSup>
+                  </m:e>
+                  <m:e>
+                    <m:sSubSup>
+                      <m:sSubSupPr>
+                        <m:ctrlPr>
+                          <w:rPr>
+                            <w:rFonts w:ascii="Cambria Math" w:hAnsi="Cambria Math" w:cs="Times New Roman"/>
+                            <w:i/>
+                            <w:sz w:val="26"/>
+                            <w:szCs w:val="26"/>
+                          </w:rPr>
+                        </m:ctrlPr>
+                      </m:sSubSupPr>
+                      <m:e>
+                        <m:r>
+                          <w:rPr>
+                            <w:rFonts w:ascii="Cambria Math" w:hAnsi="Cambria Math" w:cs="Times New Roman"/>
+                            <w:sz w:val="26"/>
+                            <w:szCs w:val="26"/>
+                          </w:rPr>
+                          <m:t>F</m:t>
+                        </m:r>
+                      </m:e>
+                      <m:sub>
+                        <m:r>
+                          <w:rPr>
+                            <w:rFonts w:ascii="Cambria Math" w:hAnsi="Cambria Math" w:cs="Times New Roman"/>
+                            <w:sz w:val="26"/>
+                            <w:szCs w:val="26"/>
+                          </w:rPr>
+                          <m:t>N</m:t>
+                        </m:r>
+                      </m:sub>
+                      <m:sup>
+                        <m:r>
+                          <w:rPr>
+                            <w:rFonts w:ascii="Cambria Math" w:hAnsi="Cambria Math" w:cs="Times New Roman"/>
+                            <w:sz w:val="26"/>
+                            <w:szCs w:val="26"/>
+                          </w:rPr>
+                          <m:t>1</m:t>
+                        </m:r>
+                      </m:sup>
+                    </m:sSubSup>
+                  </m:e>
+                  <m:e>
+                    <m:sSubSup>
+                      <m:sSubSupPr>
+                        <m:ctrlPr>
+                          <w:rPr>
+                            <w:rFonts w:ascii="Cambria Math" w:hAnsi="Cambria Math" w:cs="Times New Roman"/>
+                            <w:i/>
+                            <w:sz w:val="26"/>
+                            <w:szCs w:val="26"/>
+                          </w:rPr>
+                        </m:ctrlPr>
+                      </m:sSubSupPr>
+                      <m:e>
+                        <m:r>
+                          <w:rPr>
+                            <w:rFonts w:ascii="Cambria Math" w:hAnsi="Cambria Math" w:cs="Times New Roman"/>
+                            <w:sz w:val="26"/>
+                            <w:szCs w:val="26"/>
+                          </w:rPr>
+                          <m:t>F</m:t>
+                        </m:r>
+                      </m:e>
+                      <m:sub>
+                        <m:r>
+                          <w:rPr>
+                            <w:rFonts w:ascii="Cambria Math" w:hAnsi="Cambria Math" w:cs="Times New Roman"/>
+                            <w:sz w:val="26"/>
+                            <w:szCs w:val="26"/>
+                          </w:rPr>
+                          <m:t>N</m:t>
+                        </m:r>
+                      </m:sub>
+                      <m:sup>
+                        <m:r>
+                          <w:rPr>
+                            <w:rFonts w:ascii="Cambria Math" w:hAnsi="Cambria Math" w:cs="Times New Roman"/>
+                            <w:sz w:val="26"/>
+                            <w:szCs w:val="26"/>
+                          </w:rPr>
+                          <m:t>2</m:t>
+                        </m:r>
+                      </m:sup>
+                    </m:sSubSup>
+                  </m:e>
+                  <m:e>
+                    <m:ctrlPr>
+                      <w:rPr>
+                        <w:rFonts w:ascii="Cambria Math" w:eastAsia="Cambria Math" w:hAnsi="Cambria Math" w:cs="Cambria Math"/>
+                        <w:i/>
+                        <w:sz w:val="26"/>
+                        <w:szCs w:val="26"/>
+                      </w:rPr>
+                    </m:ctrlPr>
+                  </m:e>
+                  <m:e>
+                    <m:sSubSup>
+                      <m:sSubSupPr>
+                        <m:ctrlPr>
+                          <w:rPr>
+                            <w:rFonts w:ascii="Cambria Math" w:hAnsi="Cambria Math" w:cs="Times New Roman"/>
+                            <w:i/>
+                            <w:sz w:val="26"/>
+                            <w:szCs w:val="26"/>
+                          </w:rPr>
+                        </m:ctrlPr>
+                      </m:sSubSupPr>
+                      <m:e>
+                        <m:r>
+                          <w:rPr>
+                            <w:rFonts w:ascii="Cambria Math" w:hAnsi="Cambria Math" w:cs="Times New Roman"/>
+                            <w:sz w:val="26"/>
+                            <w:szCs w:val="26"/>
+                          </w:rPr>
+                          <m:t>F</m:t>
+                        </m:r>
+                      </m:e>
+                      <m:sub>
+                        <m:r>
+                          <w:rPr>
+                            <w:rFonts w:ascii="Cambria Math" w:hAnsi="Cambria Math" w:cs="Times New Roman"/>
+                            <w:sz w:val="26"/>
+                            <w:szCs w:val="26"/>
+                          </w:rPr>
+                          <m:t>N</m:t>
+                        </m:r>
+                      </m:sub>
+                      <m:sup>
+                        <m:r>
+                          <w:rPr>
+                            <w:rFonts w:ascii="Cambria Math" w:hAnsi="Cambria Math" w:cs="Times New Roman"/>
+                            <w:sz w:val="26"/>
+                            <w:szCs w:val="26"/>
+                          </w:rPr>
+                          <m:t>(n-1)</m:t>
+                        </m:r>
+                      </m:sup>
+                    </m:sSubSup>
+                    <m:ctrlPr>
+                      <w:rPr>
+                        <w:rFonts w:ascii="Cambria Math" w:eastAsia="Cambria Math" w:hAnsi="Cambria Math" w:cs="Cambria Math"/>
+                        <w:i/>
+                        <w:sz w:val="26"/>
+                        <w:szCs w:val="26"/>
+                      </w:rPr>
+                    </m:ctrlPr>
+                  </m:e>
+                </m:mr>
+                <m:mr>
+                  <m:e>
+                    <m:sSubSup>
+                      <m:sSubSupPr>
+                        <m:ctrlPr>
+                          <w:rPr>
+                            <w:rFonts w:ascii="Cambria Math" w:hAnsi="Cambria Math" w:cs="Times New Roman"/>
+                            <w:i/>
+                            <w:sz w:val="26"/>
+                            <w:szCs w:val="26"/>
+                          </w:rPr>
+                        </m:ctrlPr>
+                      </m:sSubSupPr>
+                      <m:e>
+                        <m:r>
+                          <w:rPr>
+                            <w:rFonts w:ascii="Cambria Math" w:hAnsi="Cambria Math" w:cs="Times New Roman"/>
+                            <w:sz w:val="26"/>
+                            <w:szCs w:val="26"/>
+                          </w:rPr>
+                          <m:t>F</m:t>
+                        </m:r>
+                      </m:e>
+                      <m:sub>
+                        <m:r>
+                          <w:rPr>
+                            <w:rFonts w:ascii="Cambria Math" w:hAnsi="Cambria Math" w:cs="Times New Roman"/>
+                            <w:sz w:val="26"/>
+                            <w:szCs w:val="26"/>
+                          </w:rPr>
+                          <m:t>N</m:t>
+                        </m:r>
+                      </m:sub>
+                      <m:sup>
+                        <m:r>
+                          <w:rPr>
+                            <w:rFonts w:ascii="Cambria Math" w:hAnsi="Cambria Math" w:cs="Times New Roman"/>
+                            <w:sz w:val="26"/>
+                            <w:szCs w:val="26"/>
+                          </w:rPr>
+                          <m:t>0</m:t>
+                        </m:r>
+                      </m:sup>
+                    </m:sSubSup>
+                  </m:e>
+                  <m:e>
+                    <m:sSubSup>
+                      <m:sSubSupPr>
+                        <m:ctrlPr>
+                          <w:rPr>
+                            <w:rFonts w:ascii="Cambria Math" w:hAnsi="Cambria Math" w:cs="Times New Roman"/>
+                            <w:i/>
+                            <w:sz w:val="26"/>
+                            <w:szCs w:val="26"/>
+                          </w:rPr>
+                        </m:ctrlPr>
+                      </m:sSubSupPr>
+                      <m:e>
+                        <m:r>
+                          <w:rPr>
+                            <w:rFonts w:ascii="Cambria Math" w:hAnsi="Cambria Math" w:cs="Times New Roman"/>
+                            <w:sz w:val="26"/>
+                            <w:szCs w:val="26"/>
+                          </w:rPr>
+                          <m:t>F</m:t>
+                        </m:r>
+                      </m:e>
+                      <m:sub>
+                        <m:r>
+                          <w:rPr>
+                            <w:rFonts w:ascii="Cambria Math" w:hAnsi="Cambria Math" w:cs="Times New Roman"/>
+                            <w:sz w:val="26"/>
+                            <w:szCs w:val="26"/>
+                          </w:rPr>
+                          <m:t>N</m:t>
+                        </m:r>
+                      </m:sub>
+                      <m:sup>
+                        <m:r>
+                          <w:rPr>
+                            <w:rFonts w:ascii="Cambria Math" w:hAnsi="Cambria Math" w:cs="Times New Roman"/>
+                            <w:sz w:val="26"/>
+                            <w:szCs w:val="26"/>
+                          </w:rPr>
+                          <m:t>2</m:t>
+                        </m:r>
+                      </m:sup>
+                    </m:sSubSup>
+                  </m:e>
+                  <m:e>
+                    <m:sSubSup>
+                      <m:sSubSupPr>
+                        <m:ctrlPr>
+                          <w:rPr>
+                            <w:rFonts w:ascii="Cambria Math" w:hAnsi="Cambria Math" w:cs="Times New Roman"/>
+                            <w:i/>
+                            <w:sz w:val="26"/>
+                            <w:szCs w:val="26"/>
+                          </w:rPr>
+                        </m:ctrlPr>
+                      </m:sSubSupPr>
+                      <m:e>
+                        <m:r>
+                          <w:rPr>
+                            <w:rFonts w:ascii="Cambria Math" w:hAnsi="Cambria Math" w:cs="Times New Roman"/>
+                            <w:sz w:val="26"/>
+                            <w:szCs w:val="26"/>
+                          </w:rPr>
+                          <m:t>F</m:t>
+                        </m:r>
+                      </m:e>
+                      <m:sub>
+                        <m:r>
+                          <w:rPr>
+                            <w:rFonts w:ascii="Cambria Math" w:hAnsi="Cambria Math" w:cs="Times New Roman"/>
+                            <w:sz w:val="26"/>
+                            <w:szCs w:val="26"/>
+                          </w:rPr>
+                          <m:t>N</m:t>
+                        </m:r>
+                      </m:sub>
+                      <m:sup>
+                        <m:r>
+                          <w:rPr>
+                            <w:rFonts w:ascii="Cambria Math" w:hAnsi="Cambria Math" w:cs="Times New Roman"/>
+                            <w:sz w:val="26"/>
+                            <w:szCs w:val="26"/>
+                          </w:rPr>
+                          <m:t>4</m:t>
+                        </m:r>
+                      </m:sup>
+                    </m:sSubSup>
+                    <m:ctrlPr>
+                      <w:rPr>
+                        <w:rFonts w:ascii="Cambria Math" w:eastAsia="Cambria Math" w:hAnsi="Cambria Math" w:cs="Cambria Math"/>
+                        <w:i/>
+                        <w:sz w:val="26"/>
+                        <w:szCs w:val="26"/>
+                      </w:rPr>
+                    </m:ctrlPr>
+                  </m:e>
+                  <m:e>
+                    <m:r>
+                      <w:rPr>
+                        <w:rFonts w:ascii="Cambria Math" w:eastAsia="Cambria Math" w:hAnsi="Cambria Math" w:cs="Cambria Math"/>
+                        <w:sz w:val="26"/>
+                        <w:szCs w:val="26"/>
+                      </w:rPr>
+                      <m:t>…</m:t>
+                    </m:r>
+                    <m:ctrlPr>
+                      <w:rPr>
+                        <w:rFonts w:ascii="Cambria Math" w:eastAsia="Cambria Math" w:hAnsi="Cambria Math" w:cs="Cambria Math"/>
+                        <w:i/>
+                        <w:sz w:val="26"/>
+                        <w:szCs w:val="26"/>
+                      </w:rPr>
+                    </m:ctrlPr>
+                  </m:e>
+                  <m:e>
+                    <m:sSubSup>
+                      <m:sSubSupPr>
+                        <m:ctrlPr>
+                          <w:rPr>
+                            <w:rFonts w:ascii="Cambria Math" w:hAnsi="Cambria Math" w:cs="Times New Roman"/>
+                            <w:i/>
+                            <w:sz w:val="26"/>
+                            <w:szCs w:val="26"/>
+                          </w:rPr>
+                        </m:ctrlPr>
+                      </m:sSubSupPr>
+                      <m:e>
+                        <m:r>
+                          <w:rPr>
+                            <w:rFonts w:ascii="Cambria Math" w:hAnsi="Cambria Math" w:cs="Times New Roman"/>
+                            <w:sz w:val="26"/>
+                            <w:szCs w:val="26"/>
+                          </w:rPr>
+                          <m:t>F</m:t>
+                        </m:r>
+                      </m:e>
+                      <m:sub>
+                        <m:r>
+                          <w:rPr>
+                            <w:rFonts w:ascii="Cambria Math" w:hAnsi="Cambria Math" w:cs="Times New Roman"/>
+                            <w:sz w:val="26"/>
+                            <w:szCs w:val="26"/>
+                          </w:rPr>
+                          <m:t>N</m:t>
+                        </m:r>
+                      </m:sub>
+                      <m:sup>
+                        <m:r>
+                          <w:rPr>
+                            <w:rFonts w:ascii="Cambria Math" w:hAnsi="Cambria Math" w:cs="Times New Roman"/>
+                            <w:sz w:val="26"/>
+                            <w:szCs w:val="26"/>
+                          </w:rPr>
+                          <m:t>2(n-1)</m:t>
+                        </m:r>
+                      </m:sup>
+                    </m:sSubSup>
+                    <m:ctrlPr>
+                      <w:rPr>
+                        <w:rFonts w:ascii="Cambria Math" w:eastAsia="Cambria Math" w:hAnsi="Cambria Math" w:cs="Cambria Math"/>
+                        <w:i/>
+                        <w:sz w:val="26"/>
+                        <w:szCs w:val="26"/>
+                      </w:rPr>
+                    </m:ctrlPr>
+                  </m:e>
+                </m:mr>
+                <m:mr>
+                  <m:e>
+                    <m:r>
+                      <w:rPr>
+                        <w:rFonts w:ascii="Cambria Math" w:eastAsia="Cambria Math" w:hAnsi="Cambria Math" w:cs="Cambria Math"/>
+                        <w:sz w:val="26"/>
+                        <w:szCs w:val="26"/>
+                      </w:rPr>
+                      <m:t>⋮</m:t>
+                    </m:r>
+                    <m:ctrlPr>
+                      <w:rPr>
+                        <w:rFonts w:ascii="Cambria Math" w:eastAsia="Cambria Math" w:hAnsi="Cambria Math" w:cs="Cambria Math"/>
+                        <w:i/>
+                        <w:sz w:val="26"/>
+                        <w:szCs w:val="26"/>
+                      </w:rPr>
+                    </m:ctrlPr>
+                  </m:e>
+                  <m:e>
+                    <m:r>
+                      <w:rPr>
+                        <w:rFonts w:ascii="Cambria Math" w:eastAsia="Cambria Math" w:hAnsi="Cambria Math" w:cs="Cambria Math"/>
+                        <w:sz w:val="26"/>
+                        <w:szCs w:val="26"/>
+                      </w:rPr>
+                      <m:t>⋮</m:t>
+                    </m:r>
+                    <m:ctrlPr>
+                      <w:rPr>
+                        <w:rFonts w:ascii="Cambria Math" w:eastAsia="Cambria Math" w:hAnsi="Cambria Math" w:cs="Cambria Math"/>
+                        <w:i/>
+                        <w:sz w:val="26"/>
+                        <w:szCs w:val="26"/>
+                      </w:rPr>
+                    </m:ctrlPr>
+                  </m:e>
+                  <m:e>
+                    <m:r>
+                      <w:rPr>
+                        <w:rFonts w:ascii="Cambria Math" w:eastAsia="Cambria Math" w:hAnsi="Cambria Math" w:cs="Cambria Math"/>
+                        <w:sz w:val="26"/>
+                        <w:szCs w:val="26"/>
+                      </w:rPr>
+                      <m:t>⋮</m:t>
+                    </m:r>
+                    <m:ctrlPr>
+                      <w:rPr>
+                        <w:rFonts w:ascii="Cambria Math" w:eastAsia="Cambria Math" w:hAnsi="Cambria Math" w:cs="Cambria Math"/>
+                        <w:i/>
+                        <w:sz w:val="26"/>
+                        <w:szCs w:val="26"/>
+                      </w:rPr>
+                    </m:ctrlPr>
+                  </m:e>
+                  <m:e>
+                    <m:ctrlPr>
+                      <w:rPr>
+                        <w:rFonts w:ascii="Cambria Math" w:eastAsia="Cambria Math" w:hAnsi="Cambria Math" w:cs="Cambria Math"/>
+                        <w:i/>
+                        <w:sz w:val="26"/>
+                        <w:szCs w:val="26"/>
+                      </w:rPr>
+                    </m:ctrlPr>
+                  </m:e>
+                  <m:e>
+                    <m:r>
+                      <w:rPr>
+                        <w:rFonts w:ascii="Cambria Math" w:eastAsia="Cambria Math" w:hAnsi="Cambria Math" w:cs="Cambria Math"/>
+                        <w:sz w:val="26"/>
+                        <w:szCs w:val="26"/>
+                      </w:rPr>
+                      <m:t>⋮</m:t>
+                    </m:r>
+                    <m:ctrlPr>
+                      <w:rPr>
+                        <w:rFonts w:ascii="Cambria Math" w:eastAsia="Cambria Math" w:hAnsi="Cambria Math" w:cs="Cambria Math"/>
+                        <w:i/>
+                        <w:sz w:val="26"/>
+                        <w:szCs w:val="26"/>
+                      </w:rPr>
+                    </m:ctrlPr>
+                  </m:e>
+                </m:mr>
+                <m:mr>
+                  <m:e>
+                    <m:sSubSup>
+                      <m:sSubSupPr>
+                        <m:ctrlPr>
+                          <w:rPr>
+                            <w:rFonts w:ascii="Cambria Math" w:hAnsi="Cambria Math" w:cs="Times New Roman"/>
+                            <w:i/>
+                            <w:sz w:val="26"/>
+                            <w:szCs w:val="26"/>
+                          </w:rPr>
+                        </m:ctrlPr>
+                      </m:sSubSupPr>
+                      <m:e>
+                        <m:r>
+                          <w:rPr>
+                            <w:rFonts w:ascii="Cambria Math" w:hAnsi="Cambria Math" w:cs="Times New Roman"/>
+                            <w:sz w:val="26"/>
+                            <w:szCs w:val="26"/>
+                          </w:rPr>
+                          <m:t>F</m:t>
+                        </m:r>
+                      </m:e>
+                      <m:sub>
+                        <m:r>
+                          <w:rPr>
+                            <w:rFonts w:ascii="Cambria Math" w:hAnsi="Cambria Math" w:cs="Times New Roman"/>
+                            <w:sz w:val="26"/>
+                            <w:szCs w:val="26"/>
+                          </w:rPr>
+                          <m:t>N</m:t>
+                        </m:r>
+                      </m:sub>
+                      <m:sup>
+                        <m:r>
+                          <w:rPr>
+                            <w:rFonts w:ascii="Cambria Math" w:hAnsi="Cambria Math" w:cs="Times New Roman"/>
+                            <w:sz w:val="26"/>
+                            <w:szCs w:val="26"/>
+                          </w:rPr>
+                          <m:t>0</m:t>
+                        </m:r>
+                      </m:sup>
+                    </m:sSubSup>
+                    <m:ctrlPr>
+                      <w:rPr>
+                        <w:rFonts w:ascii="Cambria Math" w:eastAsia="Cambria Math" w:hAnsi="Cambria Math" w:cs="Cambria Math"/>
+                        <w:i/>
+                        <w:sz w:val="26"/>
+                        <w:szCs w:val="26"/>
+                      </w:rPr>
+                    </m:ctrlPr>
+                  </m:e>
+                  <m:e>
+                    <m:sSubSup>
+                      <m:sSubSupPr>
+                        <m:ctrlPr>
+                          <w:rPr>
+                            <w:rFonts w:ascii="Cambria Math" w:hAnsi="Cambria Math" w:cs="Times New Roman"/>
+                            <w:i/>
+                            <w:sz w:val="26"/>
+                            <w:szCs w:val="26"/>
+                          </w:rPr>
+                        </m:ctrlPr>
+                      </m:sSubSupPr>
+                      <m:e>
+                        <m:r>
+                          <w:rPr>
+                            <w:rFonts w:ascii="Cambria Math" w:hAnsi="Cambria Math" w:cs="Times New Roman"/>
+                            <w:sz w:val="26"/>
+                            <w:szCs w:val="26"/>
+                          </w:rPr>
+                          <m:t>F</m:t>
+                        </m:r>
+                      </m:e>
+                      <m:sub>
+                        <m:r>
+                          <w:rPr>
+                            <w:rFonts w:ascii="Cambria Math" w:hAnsi="Cambria Math" w:cs="Times New Roman"/>
+                            <w:sz w:val="26"/>
+                            <w:szCs w:val="26"/>
+                          </w:rPr>
+                          <m:t>N</m:t>
+                        </m:r>
+                      </m:sub>
+                      <m:sup>
+                        <m:r>
+                          <w:rPr>
+                            <w:rFonts w:ascii="Cambria Math" w:hAnsi="Cambria Math" w:cs="Times New Roman"/>
+                            <w:sz w:val="26"/>
+                            <w:szCs w:val="26"/>
+                          </w:rPr>
+                          <m:t>(n-1)</m:t>
+                        </m:r>
+                      </m:sup>
+                    </m:sSubSup>
+                    <m:ctrlPr>
+                      <w:rPr>
+                        <w:rFonts w:ascii="Cambria Math" w:eastAsia="Cambria Math" w:hAnsi="Cambria Math" w:cs="Cambria Math"/>
+                        <w:i/>
+                        <w:sz w:val="26"/>
+                        <w:szCs w:val="26"/>
+                      </w:rPr>
+                    </m:ctrlPr>
+                  </m:e>
+                  <m:e>
+                    <m:sSubSup>
+                      <m:sSubSupPr>
+                        <m:ctrlPr>
+                          <w:rPr>
+                            <w:rFonts w:ascii="Cambria Math" w:hAnsi="Cambria Math" w:cs="Times New Roman"/>
+                            <w:i/>
+                            <w:sz w:val="26"/>
+                            <w:szCs w:val="26"/>
+                          </w:rPr>
+                        </m:ctrlPr>
+                      </m:sSubSupPr>
+                      <m:e>
+                        <m:r>
+                          <w:rPr>
+                            <w:rFonts w:ascii="Cambria Math" w:hAnsi="Cambria Math" w:cs="Times New Roman"/>
+                            <w:sz w:val="26"/>
+                            <w:szCs w:val="26"/>
+                          </w:rPr>
+                          <m:t>F</m:t>
+                        </m:r>
+                      </m:e>
+                      <m:sub>
+                        <m:r>
+                          <w:rPr>
+                            <w:rFonts w:ascii="Cambria Math" w:hAnsi="Cambria Math" w:cs="Times New Roman"/>
+                            <w:sz w:val="26"/>
+                            <w:szCs w:val="26"/>
+                          </w:rPr>
+                          <m:t>N</m:t>
+                        </m:r>
+                      </m:sub>
+                      <m:sup>
+                        <m:r>
+                          <w:rPr>
+                            <w:rFonts w:ascii="Cambria Math" w:hAnsi="Cambria Math" w:cs="Times New Roman"/>
+                            <w:sz w:val="26"/>
+                            <w:szCs w:val="26"/>
+                          </w:rPr>
+                          <m:t>2(n-1)</m:t>
+                        </m:r>
+                      </m:sup>
+                    </m:sSubSup>
+                    <m:ctrlPr>
+                      <w:rPr>
+                        <w:rFonts w:ascii="Cambria Math" w:eastAsia="Cambria Math" w:hAnsi="Cambria Math" w:cs="Cambria Math"/>
+                        <w:i/>
+                        <w:sz w:val="26"/>
+                        <w:szCs w:val="26"/>
+                      </w:rPr>
+                    </m:ctrlPr>
+                  </m:e>
+                  <m:e>
+                    <m:ctrlPr>
+                      <w:rPr>
+                        <w:rFonts w:ascii="Cambria Math" w:eastAsia="Cambria Math" w:hAnsi="Cambria Math" w:cs="Cambria Math"/>
+                        <w:i/>
+                        <w:sz w:val="26"/>
+                        <w:szCs w:val="26"/>
+                      </w:rPr>
+                    </m:ctrlPr>
+                  </m:e>
+                  <m:e>
+                    <m:sSubSup>
+                      <m:sSubSupPr>
+                        <m:ctrlPr>
+                          <w:rPr>
+                            <w:rFonts w:ascii="Cambria Math" w:hAnsi="Cambria Math" w:cs="Times New Roman"/>
+                            <w:i/>
+                            <w:sz w:val="26"/>
+                            <w:szCs w:val="26"/>
+                          </w:rPr>
+                        </m:ctrlPr>
+                      </m:sSubSupPr>
+                      <m:e>
+                        <m:r>
+                          <w:rPr>
+                            <w:rFonts w:ascii="Cambria Math" w:hAnsi="Cambria Math" w:cs="Times New Roman"/>
+                            <w:sz w:val="26"/>
+                            <w:szCs w:val="26"/>
+                          </w:rPr>
+                          <m:t>F</m:t>
+                        </m:r>
+                      </m:e>
+                      <m:sub>
+                        <m:r>
+                          <w:rPr>
+                            <w:rFonts w:ascii="Cambria Math" w:hAnsi="Cambria Math" w:cs="Times New Roman"/>
+                            <w:sz w:val="26"/>
+                            <w:szCs w:val="26"/>
+                          </w:rPr>
+                          <m:t>N</m:t>
+                        </m:r>
+                      </m:sub>
+                      <m:sup>
+                        <m:sSup>
+                          <m:sSupPr>
+                            <m:ctrlPr>
+                              <w:rPr>
+                                <w:rFonts w:ascii="Cambria Math" w:hAnsi="Cambria Math" w:cs="Times New Roman"/>
+                                <w:i/>
+                                <w:sz w:val="26"/>
+                                <w:szCs w:val="26"/>
+                              </w:rPr>
+                            </m:ctrlPr>
+                          </m:sSupPr>
+                          <m:e>
+                            <m:r>
+                              <w:rPr>
+                                <w:rFonts w:ascii="Cambria Math" w:hAnsi="Cambria Math" w:cs="Times New Roman"/>
+                                <w:sz w:val="26"/>
+                                <w:szCs w:val="26"/>
+                              </w:rPr>
+                              <m:t>(n-1)</m:t>
+                            </m:r>
+                          </m:e>
+                          <m:sup>
+                            <m:r>
+                              <w:rPr>
+                                <w:rFonts w:ascii="Cambria Math" w:hAnsi="Cambria Math" w:cs="Times New Roman"/>
+                                <w:sz w:val="26"/>
+                                <w:szCs w:val="26"/>
+                              </w:rPr>
+                              <m:t>2</m:t>
+                            </m:r>
+                          </m:sup>
+                        </m:sSup>
+                      </m:sup>
+                    </m:sSubSup>
+                  </m:e>
+                </m:mr>
+              </m:m>
+            </m:e>
+          </m:d>
+        </m:oMath>
+      </m:oMathPara>
+    </w:p>
+    <w:p>
+      <w:pPr>
+        <w:rPr>
+          <w:rFonts w:eastAsiaTheme="minorEastAsia"/>
+          <w:sz w:val="26"/>
+          <w:szCs w:val="26"/>
+        </w:rPr>
+      </w:pPr>
+      <w:r>
+        <w:rPr>
+          <w:rFonts w:eastAsiaTheme="minorEastAsia"/>
+          <w:sz w:val="26"/>
+          <w:szCs w:val="26"/>
+        </w:rPr>
+        <w:t xml:space="preserve">Now to get actual matrix we want, we need to apply this 1024-point DFT to chunks of our vectorized signal. To do that, we create a matrix by essentially tiling this matrix F </w:t>
+      </w:r>
+      <w:r>
+        <w:rPr>
+          <w:rFonts w:eastAsiaTheme="minorEastAsia"/>
+          <w:sz w:val="26"/>
+          <w:szCs w:val="26"/>
+        </w:rPr>
+        <w:t>to get</w:t>
+      </w:r>
+      <w:r>
+        <w:rPr>
+          <w:rFonts w:eastAsiaTheme="minorEastAsia"/>
+          <w:sz w:val="26"/>
+          <w:szCs w:val="26"/>
+        </w:rPr>
+        <w:t xml:space="preserve"> F’ where </w:t>
+      </w:r>
+      <w:r>
+        <w:rPr>
+          <w:rFonts w:eastAsiaTheme="minorEastAsia"/>
+          <w:sz w:val="26"/>
+          <w:szCs w:val="26"/>
+        </w:rPr>
+        <w:t>h and N are used to determine how much to move the matrix F left and right before copying into F’. This picture tries to explain this clearer:</w:t>
+      </w:r>
+      <w:r>
+        <w:rPr>
+          <w:rFonts w:eastAsiaTheme="minorEastAsia"/>
+          <w:sz w:val="26"/>
+          <w:szCs w:val="26"/>
+        </w:rPr>
+        <w:tab/>
+      </w:r>
+    </w:p>
+    <w:p>
+      <w:pPr>
+        <w:rPr>
+          <w:rFonts w:eastAsiaTheme="minorEastAsia"/>
+          <w:sz w:val="26"/>
+          <w:szCs w:val="26"/>
+        </w:rPr>
+      </w:pPr>
+      <w:r>
+        <w:rPr>
+          <w:rFonts w:eastAsiaTheme="minorEastAsia"/>
+          <w:noProof/>
+          <w:sz w:val="26"/>
+          <w:szCs w:val="26"/>
+        </w:rPr>
+        <mc:AlternateContent>
+          <mc:Choice Requires="wpg">
+            <w:drawing>
+              <wp:anchor distT="0" distB="0" distL="114300" distR="114300" simplePos="0" relativeHeight="251678720" behindDoc="0" locked="0" layoutInCell="1" allowOverlap="1" wp14:anchorId="7B3A7C04" wp14:editId="38BDC3C1">
+                <wp:simplePos x="0" y="0"/>
+                <wp:positionH relativeFrom="column">
+                  <wp:posOffset>357404</wp:posOffset>
+                </wp:positionH>
+                <wp:positionV relativeFrom="paragraph">
+                  <wp:posOffset>33020</wp:posOffset>
+                </wp:positionV>
+                <wp:extent cx="1952540" cy="3205255"/>
+                <wp:effectExtent l="38100" t="38100" r="10160" b="14605"/>
+                <wp:wrapNone/>
+                <wp:docPr id="14" name="Group 14"/>
+                <wp:cNvGraphicFramePr/>
+                <a:graphic xmlns:a="http://schemas.openxmlformats.org/drawingml/2006/main">
+                  <a:graphicData uri="http://schemas.microsoft.com/office/word/2010/wordprocessingGroup">
+                    <wpg:wgp>
+                      <wpg:cNvGrpSpPr/>
+                      <wpg:grpSpPr>
+                        <a:xfrm>
+                          <a:off x="0" y="0"/>
+                          <a:ext cx="1952540" cy="3205255"/>
+                          <a:chOff x="0" y="0"/>
+                          <a:chExt cx="1952540" cy="3205255"/>
+                        </a:xfrm>
+                      </wpg:grpSpPr>
+                      <wps:wsp>
+                        <wps:cNvPr id="1" name="Rectangle 1"/>
+                        <wps:cNvSpPr/>
+                        <wps:spPr>
+                          <a:xfrm>
+                            <a:off x="2360" y="0"/>
+                            <a:ext cx="1950180" cy="3205255"/>
+                          </a:xfrm>
+                          <a:prstGeom prst="rect">
+                            <a:avLst/>
+                          </a:prstGeom>
+                          <a:solidFill>
+                            <a:schemeClr val="accent1">
+                              <a:lumMod val="20000"/>
+                              <a:lumOff val="80000"/>
+                            </a:schemeClr>
+                          </a:solidFill>
+                        </wps:spPr>
+                        <wps:style>
+                          <a:lnRef idx="2">
+                            <a:schemeClr val="accent1">
+                              <a:shade val="50000"/>
+                            </a:schemeClr>
+                          </a:lnRef>
+                          <a:fillRef idx="1">
+                            <a:schemeClr val="accent1"/>
+                          </a:fillRef>
+                          <a:effectRef idx="0">
+                            <a:schemeClr val="accent1"/>
+                          </a:effectRef>
+                          <a:fontRef idx="minor">
+                            <a:schemeClr val="lt1"/>
+                          </a:fontRef>
+                        </wps:style>
+                        <wps:bodyPr rot="0" spcFirstLastPara="0" vertOverflow="overflow" horzOverflow="overflow" vert="horz" wrap="square" lIns="91440" tIns="45720" rIns="91440" bIns="45720" numCol="1" spcCol="0" rtlCol="0" fromWordArt="0" anchor="ctr" anchorCtr="0" forceAA="0" compatLnSpc="1">
+                          <a:prstTxWarp prst="textNoShape">
+                            <a:avLst/>
+                          </a:prstTxWarp>
+                          <a:noAutofit/>
+                        </wps:bodyPr>
+                      </wps:wsp>
+                      <wps:wsp>
+                        <wps:cNvPr id="2" name="Rectangle 2"/>
+                        <wps:cNvSpPr/>
+                        <wps:spPr>
+                          <a:xfrm>
+                            <a:off x="2360" y="8092"/>
+                            <a:ext cx="640080" cy="640080"/>
+                          </a:xfrm>
+                          <a:prstGeom prst="rect">
+                            <a:avLst/>
+                          </a:prstGeom>
+                        </wps:spPr>
+                        <wps:style>
+                          <a:lnRef idx="2">
+                            <a:schemeClr val="accent4">
+                              <a:shade val="50000"/>
+                            </a:schemeClr>
+                          </a:lnRef>
+                          <a:fillRef idx="1">
+                            <a:schemeClr val="accent4"/>
+                          </a:fillRef>
+                          <a:effectRef idx="0">
+                            <a:schemeClr val="accent4"/>
+                          </a:effectRef>
+                          <a:fontRef idx="minor">
+                            <a:schemeClr val="lt1"/>
+                          </a:fontRef>
+                        </wps:style>
+                        <wps:txbx>
+                          <w:txbxContent>
+                            <w:p>
+                              <w:pPr>
+                                <w:jc w:val="center"/>
+                                <w:rPr>
+                                  <w:color w:val="000000" w:themeColor="text1"/>
+                                  <w14:shadow w14:blurRad="38100" w14:dist="19050" w14:dir="2700000" w14:sx="100000" w14:sy="100000" w14:kx="0" w14:ky="0" w14:algn="tl">
+                                    <w14:schemeClr w14:val="dk1">
+                                      <w14:alpha w14:val="60000"/>
+                                    </w14:schemeClr>
+                                  </w14:shadow>
+                                  <w14:textOutline w14:w="0" w14:cap="flat" w14:cmpd="sng" w14:algn="ctr">
+                                    <w14:noFill/>
+                                    <w14:prstDash w14:val="solid"/>
+                                    <w14:round/>
+                                  </w14:textOutline>
+                                </w:rPr>
+                              </w:pPr>
+                              <w:r>
+                                <w:rPr>
+                                  <w:color w:val="000000" w:themeColor="text1"/>
+                                  <w14:shadow w14:blurRad="38100" w14:dist="19050" w14:dir="2700000" w14:sx="100000" w14:sy="100000" w14:kx="0" w14:ky="0" w14:algn="tl">
+                                    <w14:schemeClr w14:val="dk1">
+                                      <w14:alpha w14:val="60000"/>
+                                    </w14:schemeClr>
+                                  </w14:shadow>
+                                  <w14:textOutline w14:w="0" w14:cap="flat" w14:cmpd="sng" w14:algn="ctr">
+                                    <w14:noFill/>
+                                    <w14:prstDash w14:val="solid"/>
+                                    <w14:round/>
+                                  </w14:textOutline>
+                                </w:rPr>
+                                <w:t>F</w:t>
+                              </w:r>
+                            </w:p>
+                          </w:txbxContent>
+                        </wps:txbx>
+                        <wps:bodyPr rot="0" spcFirstLastPara="0" vertOverflow="overflow" horzOverflow="overflow" vert="horz" wrap="square" lIns="91440" tIns="45720" rIns="91440" bIns="45720" numCol="1" spcCol="0" rtlCol="0" fromWordArt="0" anchor="ctr" anchorCtr="0" forceAA="0" compatLnSpc="1">
+                          <a:prstTxWarp prst="textNoShape">
+                            <a:avLst/>
+                          </a:prstTxWarp>
+                          <a:noAutofit/>
+                        </wps:bodyPr>
+                      </wps:wsp>
+                      <wps:wsp>
+                        <wps:cNvPr id="4" name="Rectangle 4"/>
+                        <wps:cNvSpPr/>
+                        <wps:spPr>
+                          <a:xfrm>
+                            <a:off x="326041" y="647363"/>
+                            <a:ext cx="640080" cy="640080"/>
+                          </a:xfrm>
+                          <a:prstGeom prst="rect">
+                            <a:avLst/>
+                          </a:prstGeom>
+                        </wps:spPr>
+                        <wps:style>
+                          <a:lnRef idx="2">
+                            <a:schemeClr val="accent4">
+                              <a:shade val="50000"/>
+                            </a:schemeClr>
+                          </a:lnRef>
+                          <a:fillRef idx="1">
+                            <a:schemeClr val="accent4"/>
+                          </a:fillRef>
+                          <a:effectRef idx="0">
+                            <a:schemeClr val="accent4"/>
+                          </a:effectRef>
+                          <a:fontRef idx="minor">
+                            <a:schemeClr val="lt1"/>
+                          </a:fontRef>
+                        </wps:style>
+                        <wps:txbx>
+                          <w:txbxContent>
+                            <w:p>
+                              <w:pPr>
+                                <w:jc w:val="center"/>
+                                <w:rPr>
+                                  <w:color w:val="000000" w:themeColor="text1"/>
+                                  <w14:shadow w14:blurRad="38100" w14:dist="19050" w14:dir="2700000" w14:sx="100000" w14:sy="100000" w14:kx="0" w14:ky="0" w14:algn="tl">
+                                    <w14:schemeClr w14:val="dk1">
+                                      <w14:alpha w14:val="60000"/>
+                                    </w14:schemeClr>
+                                  </w14:shadow>
+                                  <w14:textOutline w14:w="0" w14:cap="flat" w14:cmpd="sng" w14:algn="ctr">
+                                    <w14:noFill/>
+                                    <w14:prstDash w14:val="solid"/>
+                                    <w14:round/>
+                                  </w14:textOutline>
+                                </w:rPr>
+                              </w:pPr>
+                              <w:r>
+                                <w:rPr>
+                                  <w:color w:val="000000" w:themeColor="text1"/>
+                                  <w14:shadow w14:blurRad="38100" w14:dist="19050" w14:dir="2700000" w14:sx="100000" w14:sy="100000" w14:kx="0" w14:ky="0" w14:algn="tl">
+                                    <w14:schemeClr w14:val="dk1">
+                                      <w14:alpha w14:val="60000"/>
+                                    </w14:schemeClr>
+                                  </w14:shadow>
+                                  <w14:textOutline w14:w="0" w14:cap="flat" w14:cmpd="sng" w14:algn="ctr">
+                                    <w14:noFill/>
+                                    <w14:prstDash w14:val="solid"/>
+                                    <w14:round/>
+                                  </w14:textOutline>
+                                </w:rPr>
+                                <w:t>F</w:t>
+                              </w:r>
+                            </w:p>
+                          </w:txbxContent>
+                        </wps:txbx>
+                        <wps:bodyPr rot="0" spcFirstLastPara="0" vertOverflow="overflow" horzOverflow="overflow" vert="horz" wrap="square" lIns="91440" tIns="45720" rIns="91440" bIns="45720" numCol="1" spcCol="0" rtlCol="0" fromWordArt="0" anchor="ctr" anchorCtr="0" forceAA="0" compatLnSpc="1">
+                          <a:prstTxWarp prst="textNoShape">
+                            <a:avLst/>
+                          </a:prstTxWarp>
+                          <a:noAutofit/>
+                        </wps:bodyPr>
+                      </wps:wsp>
+                      <wps:wsp>
+                        <wps:cNvPr id="8" name="Rectangle 8"/>
+                        <wps:cNvSpPr/>
+                        <wps:spPr>
+                          <a:xfrm>
+                            <a:off x="657815" y="1286634"/>
+                            <a:ext cx="640080" cy="640080"/>
+                          </a:xfrm>
+                          <a:prstGeom prst="rect">
+                            <a:avLst/>
+                          </a:prstGeom>
+                        </wps:spPr>
+                        <wps:style>
+                          <a:lnRef idx="2">
+                            <a:schemeClr val="accent4">
+                              <a:shade val="50000"/>
+                            </a:schemeClr>
+                          </a:lnRef>
+                          <a:fillRef idx="1">
+                            <a:schemeClr val="accent4"/>
+                          </a:fillRef>
+                          <a:effectRef idx="0">
+                            <a:schemeClr val="accent4"/>
+                          </a:effectRef>
+                          <a:fontRef idx="minor">
+                            <a:schemeClr val="lt1"/>
+                          </a:fontRef>
+                        </wps:style>
+                        <wps:txbx>
+                          <w:txbxContent>
+                            <w:p>
+                              <w:pPr>
+                                <w:jc w:val="center"/>
+                                <w:rPr>
+                                  <w:color w:val="000000" w:themeColor="text1"/>
+                                  <w14:shadow w14:blurRad="38100" w14:dist="19050" w14:dir="2700000" w14:sx="100000" w14:sy="100000" w14:kx="0" w14:ky="0" w14:algn="tl">
+                                    <w14:schemeClr w14:val="dk1">
+                                      <w14:alpha w14:val="60000"/>
+                                    </w14:schemeClr>
+                                  </w14:shadow>
+                                  <w14:textOutline w14:w="0" w14:cap="flat" w14:cmpd="sng" w14:algn="ctr">
+                                    <w14:noFill/>
+                                    <w14:prstDash w14:val="solid"/>
+                                    <w14:round/>
+                                  </w14:textOutline>
+                                </w:rPr>
+                              </w:pPr>
+                              <w:r>
+                                <w:rPr>
+                                  <w:color w:val="000000" w:themeColor="text1"/>
+                                  <w14:shadow w14:blurRad="38100" w14:dist="19050" w14:dir="2700000" w14:sx="100000" w14:sy="100000" w14:kx="0" w14:ky="0" w14:algn="tl">
+                                    <w14:schemeClr w14:val="dk1">
+                                      <w14:alpha w14:val="60000"/>
+                                    </w14:schemeClr>
+                                  </w14:shadow>
+                                  <w14:textOutline w14:w="0" w14:cap="flat" w14:cmpd="sng" w14:algn="ctr">
+                                    <w14:noFill/>
+                                    <w14:prstDash w14:val="solid"/>
+                                    <w14:round/>
+                                  </w14:textOutline>
+                                </w:rPr>
+                                <w:t>F</w:t>
+                              </w:r>
+                            </w:p>
+                          </w:txbxContent>
+                        </wps:txbx>
+                        <wps:bodyPr rot="0" spcFirstLastPara="0" vertOverflow="overflow" horzOverflow="overflow" vert="horz" wrap="square" lIns="91440" tIns="45720" rIns="91440" bIns="45720" numCol="1" spcCol="0" rtlCol="0" fromWordArt="0" anchor="ctr" anchorCtr="0" forceAA="0" compatLnSpc="1">
+                          <a:prstTxWarp prst="textNoShape">
+                            <a:avLst/>
+                          </a:prstTxWarp>
+                          <a:noAutofit/>
+                        </wps:bodyPr>
+                      </wps:wsp>
+                      <wps:wsp>
+                        <wps:cNvPr id="9" name="Rectangle 9"/>
+                        <wps:cNvSpPr/>
+                        <wps:spPr>
+                          <a:xfrm>
+                            <a:off x="981496" y="1925904"/>
+                            <a:ext cx="640080" cy="640080"/>
+                          </a:xfrm>
+                          <a:prstGeom prst="rect">
+                            <a:avLst/>
+                          </a:prstGeom>
+                        </wps:spPr>
+                        <wps:style>
+                          <a:lnRef idx="2">
+                            <a:schemeClr val="accent4">
+                              <a:shade val="50000"/>
+                            </a:schemeClr>
+                          </a:lnRef>
+                          <a:fillRef idx="1">
+                            <a:schemeClr val="accent4"/>
+                          </a:fillRef>
+                          <a:effectRef idx="0">
+                            <a:schemeClr val="accent4"/>
+                          </a:effectRef>
+                          <a:fontRef idx="minor">
+                            <a:schemeClr val="lt1"/>
+                          </a:fontRef>
+                        </wps:style>
+                        <wps:txbx>
+                          <w:txbxContent>
+                            <w:p>
+                              <w:pPr>
+                                <w:jc w:val="center"/>
+                                <w:rPr>
+                                  <w:color w:val="000000" w:themeColor="text1"/>
+                                  <w14:shadow w14:blurRad="38100" w14:dist="19050" w14:dir="2700000" w14:sx="100000" w14:sy="100000" w14:kx="0" w14:ky="0" w14:algn="tl">
+                                    <w14:schemeClr w14:val="dk1">
+                                      <w14:alpha w14:val="60000"/>
+                                    </w14:schemeClr>
+                                  </w14:shadow>
+                                  <w14:textOutline w14:w="0" w14:cap="flat" w14:cmpd="sng" w14:algn="ctr">
+                                    <w14:noFill/>
+                                    <w14:prstDash w14:val="solid"/>
+                                    <w14:round/>
+                                  </w14:textOutline>
+                                </w:rPr>
+                              </w:pPr>
+                              <w:r>
+                                <w:rPr>
+                                  <w:color w:val="000000" w:themeColor="text1"/>
+                                  <w14:shadow w14:blurRad="38100" w14:dist="19050" w14:dir="2700000" w14:sx="100000" w14:sy="100000" w14:kx="0" w14:ky="0" w14:algn="tl">
+                                    <w14:schemeClr w14:val="dk1">
+                                      <w14:alpha w14:val="60000"/>
+                                    </w14:schemeClr>
+                                  </w14:shadow>
+                                  <w14:textOutline w14:w="0" w14:cap="flat" w14:cmpd="sng" w14:algn="ctr">
+                                    <w14:noFill/>
+                                    <w14:prstDash w14:val="solid"/>
+                                    <w14:round/>
+                                  </w14:textOutline>
+                                </w:rPr>
+                                <w:t>F</w:t>
+                              </w:r>
+                            </w:p>
+                          </w:txbxContent>
+                        </wps:txbx>
+                        <wps:bodyPr rot="0" spcFirstLastPara="0" vertOverflow="overflow" horzOverflow="overflow" vert="horz" wrap="square" lIns="91440" tIns="45720" rIns="91440" bIns="45720" numCol="1" spcCol="0" rtlCol="0" fromWordArt="0" anchor="ctr" anchorCtr="0" forceAA="0" compatLnSpc="1">
+                          <a:prstTxWarp prst="textNoShape">
+                            <a:avLst/>
+                          </a:prstTxWarp>
+                          <a:noAutofit/>
+                        </wps:bodyPr>
+                      </wps:wsp>
+                      <wps:wsp>
+                        <wps:cNvPr id="7" name="Rectangle 7"/>
+                        <wps:cNvSpPr/>
+                        <wps:spPr>
+                          <a:xfrm>
+                            <a:off x="1297085" y="2565175"/>
+                            <a:ext cx="640080" cy="640080"/>
+                          </a:xfrm>
+                          <a:prstGeom prst="rect">
+                            <a:avLst/>
+                          </a:prstGeom>
+                        </wps:spPr>
+                        <wps:style>
+                          <a:lnRef idx="2">
+                            <a:schemeClr val="accent4">
+                              <a:shade val="50000"/>
+                            </a:schemeClr>
+                          </a:lnRef>
+                          <a:fillRef idx="1">
+                            <a:schemeClr val="accent4"/>
+                          </a:fillRef>
+                          <a:effectRef idx="0">
+                            <a:schemeClr val="accent4"/>
+                          </a:effectRef>
+                          <a:fontRef idx="minor">
+                            <a:schemeClr val="lt1"/>
+                          </a:fontRef>
+                        </wps:style>
+                        <wps:txbx>
+                          <w:txbxContent>
+                            <w:p>
+                              <w:pPr>
+                                <w:jc w:val="center"/>
+                                <w:rPr>
+                                  <w:color w:val="000000" w:themeColor="text1"/>
+                                  <w14:shadow w14:blurRad="38100" w14:dist="19050" w14:dir="2700000" w14:sx="100000" w14:sy="100000" w14:kx="0" w14:ky="0" w14:algn="tl">
+                                    <w14:schemeClr w14:val="dk1">
+                                      <w14:alpha w14:val="60000"/>
+                                    </w14:schemeClr>
+                                  </w14:shadow>
+                                  <w14:textOutline w14:w="0" w14:cap="flat" w14:cmpd="sng" w14:algn="ctr">
+                                    <w14:noFill/>
+                                    <w14:prstDash w14:val="solid"/>
+                                    <w14:round/>
+                                  </w14:textOutline>
+                                </w:rPr>
+                              </w:pPr>
+                              <w:r>
+                                <w:rPr>
+                                  <w:color w:val="000000" w:themeColor="text1"/>
+                                  <w14:shadow w14:blurRad="38100" w14:dist="19050" w14:dir="2700000" w14:sx="100000" w14:sy="100000" w14:kx="0" w14:ky="0" w14:algn="tl">
+                                    <w14:schemeClr w14:val="dk1">
+                                      <w14:alpha w14:val="60000"/>
+                                    </w14:schemeClr>
+                                  </w14:shadow>
+                                  <w14:textOutline w14:w="0" w14:cap="flat" w14:cmpd="sng" w14:algn="ctr">
+                                    <w14:noFill/>
+                                    <w14:prstDash w14:val="solid"/>
+                                    <w14:round/>
+                                  </w14:textOutline>
+                                </w:rPr>
+                                <w:t>F</w:t>
+                              </w:r>
+                            </w:p>
+                          </w:txbxContent>
+                        </wps:txbx>
+                        <wps:bodyPr rot="0" spcFirstLastPara="0" vertOverflow="overflow" horzOverflow="overflow" vert="horz" wrap="square" lIns="91440" tIns="45720" rIns="91440" bIns="45720" numCol="1" spcCol="0" rtlCol="0" fromWordArt="0" anchor="ctr" anchorCtr="0" forceAA="0" compatLnSpc="1">
+                          <a:prstTxWarp prst="textNoShape">
+                            <a:avLst/>
+                          </a:prstTxWarp>
+                          <a:noAutofit/>
+                        </wps:bodyPr>
+                      </wps:wsp>
+                      <wps:wsp>
+                        <wps:cNvPr id="10" name="Straight Arrow Connector 10"/>
+                        <wps:cNvCnPr/>
+                        <wps:spPr>
+                          <a:xfrm flipV="1">
+                            <a:off x="0" y="723563"/>
+                            <a:ext cx="315589" cy="8092"/>
+                          </a:xfrm>
+                          <a:prstGeom prst="straightConnector1">
+                            <a:avLst/>
+                          </a:prstGeom>
+                          <a:ln>
+                            <a:headEnd type="triangle"/>
+                            <a:tailEnd type="triangle"/>
+                          </a:ln>
+                        </wps:spPr>
+                        <wps:style>
+                          <a:lnRef idx="1">
+                            <a:schemeClr val="accent1"/>
+                          </a:lnRef>
+                          <a:fillRef idx="0">
+                            <a:schemeClr val="accent1"/>
+                          </a:fillRef>
+                          <a:effectRef idx="0">
+                            <a:schemeClr val="accent1"/>
+                          </a:effectRef>
+                          <a:fontRef idx="minor">
+                            <a:schemeClr val="tx1"/>
+                          </a:fontRef>
+                        </wps:style>
+                        <wps:bodyPr/>
+                      </wps:wsp>
+                      <wps:wsp>
+                        <wps:cNvPr id="11" name="Straight Arrow Connector 11"/>
+                        <wps:cNvCnPr/>
+                        <wps:spPr>
+                          <a:xfrm>
+                            <a:off x="709738" y="5732"/>
+                            <a:ext cx="8092" cy="640080"/>
+                          </a:xfrm>
+                          <a:prstGeom prst="straightConnector1">
+                            <a:avLst/>
+                          </a:prstGeom>
+                          <a:ln>
+                            <a:headEnd type="triangle"/>
+                            <a:tailEnd type="triangle"/>
+                          </a:ln>
+                        </wps:spPr>
+                        <wps:style>
+                          <a:lnRef idx="1">
+                            <a:schemeClr val="accent1"/>
+                          </a:lnRef>
+                          <a:fillRef idx="0">
+                            <a:schemeClr val="accent1"/>
+                          </a:fillRef>
+                          <a:effectRef idx="0">
+                            <a:schemeClr val="accent1"/>
+                          </a:effectRef>
+                          <a:fontRef idx="minor">
+                            <a:schemeClr val="tx1"/>
+                          </a:fontRef>
+                        </wps:style>
+                        <wps:bodyPr/>
+                      </wps:wsp>
+                      <wps:wsp>
+                        <wps:cNvPr id="12" name="Text Box 12"/>
+                        <wps:cNvSpPr txBox="1"/>
+                        <wps:spPr>
+                          <a:xfrm>
+                            <a:off x="26636" y="736375"/>
+                            <a:ext cx="283221" cy="291313"/>
+                          </a:xfrm>
+                          <a:prstGeom prst="rect">
+                            <a:avLst/>
+                          </a:prstGeom>
+                          <a:noFill/>
+                          <a:ln w="6350">
+                            <a:noFill/>
+                          </a:ln>
+                        </wps:spPr>
+                        <wps:txbx>
+                          <w:txbxContent>
+                            <w:p>
+                              <w:pPr>
+                                <w:jc w:val="center"/>
+                              </w:pPr>
+                              <w:r>
+                                <w:t>h</w:t>
+                              </w:r>
+                            </w:p>
+                          </w:txbxContent>
+                        </wps:txbx>
+                        <wps:bodyPr rot="0" spcFirstLastPara="0" vertOverflow="overflow" horzOverflow="overflow" vert="horz" wrap="square" lIns="91440" tIns="45720" rIns="91440" bIns="45720" numCol="1" spcCol="0" rtlCol="0" fromWordArt="0" anchor="t" anchorCtr="0" forceAA="0" compatLnSpc="1">
+                          <a:prstTxWarp prst="textNoShape">
+                            <a:avLst/>
+                          </a:prstTxWarp>
+                          <a:noAutofit/>
+                        </wps:bodyPr>
+                      </wps:wsp>
+                      <wps:wsp>
+                        <wps:cNvPr id="13" name="Text Box 13"/>
+                        <wps:cNvSpPr txBox="1"/>
+                        <wps:spPr>
+                          <a:xfrm>
+                            <a:off x="706367" y="161841"/>
+                            <a:ext cx="283221" cy="291313"/>
+                          </a:xfrm>
+                          <a:prstGeom prst="rect">
+                            <a:avLst/>
+                          </a:prstGeom>
+                          <a:noFill/>
+                          <a:ln w="6350">
+                            <a:noFill/>
+                          </a:ln>
+                        </wps:spPr>
+                        <wps:txbx>
+                          <w:txbxContent>
+                            <w:p>
+                              <w:pPr>
+                                <w:jc w:val="center"/>
+                              </w:pPr>
+                              <w:r>
+                                <w:t>N</w:t>
+                              </w:r>
+                            </w:p>
+                          </w:txbxContent>
+                        </wps:txbx>
+                        <wps:bodyPr rot="0" spcFirstLastPara="0" vertOverflow="overflow" horzOverflow="overflow" vert="horz" wrap="square" lIns="91440" tIns="45720" rIns="91440" bIns="45720" numCol="1" spcCol="0" rtlCol="0" fromWordArt="0" anchor="t" anchorCtr="0" forceAA="0" compatLnSpc="1">
+                          <a:prstTxWarp prst="textNoShape">
+                            <a:avLst/>
+                          </a:prstTxWarp>
+                          <a:noAutofit/>
+                        </wps:bodyPr>
+                      </wps:wsp>
+                    </wpg:wgp>
+                  </a:graphicData>
+                </a:graphic>
+              </wp:anchor>
+            </w:drawing>
+          </mc:Choice>
+          <mc:Fallback>
+            <w:pict>
+              <v:group w14:anchorId="7B3A7C04" id="Group 14" o:spid="_x0000_s1026" style="position:absolute;margin-left:28.15pt;margin-top:2.6pt;width:153.75pt;height:252.4pt;z-index:251678720" coordsize="19525,32052" o:gfxdata="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">
+                <v:rect id="Rectangle 1" o:spid="_x0000_s1027" style="position:absolute;left:23;width:19502;height:32052;visibility:visible;mso-wrap-style:square;v-text-anchor:middle" o:gfxdata="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" fillcolor="#d9e2f3 [660]" strokecolor="#1f3763 [1604]" strokeweight="1pt"/>
+                <v:rect id="Rectangle 2" o:spid="_x0000_s1028" style="position:absolute;left:23;top:80;width:6401;height:6401;visibility:visible;mso-wrap-style:square;v-text-anchor:middle" o:gfxdata="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" fillcolor="#ffc000 [3207]" strokecolor="#7f5f00 [1607]" strokeweight="1pt">
+                  <v:textbox>
+                    <w:txbxContent>
+                      <w:p>
+                        <w:pPr>
+                          <w:jc w:val="center"/>
+                          <w:rPr>
+                            <w:color w:val="000000" w:themeColor="text1"/>
+                            <w14:shadow w14:blurRad="38100" w14:dist="19050" w14:dir="2700000" w14:sx="100000" w14:sy="100000" w14:kx="0" w14:ky="0" w14:algn="tl">
+                              <w14:schemeClr w14:val="dk1">
+                                <w14:alpha w14:val="60000"/>
+                              </w14:schemeClr>
+                            </w14:shadow>
+                            <w14:textOutline w14:w="0" w14:cap="flat" w14:cmpd="sng" w14:algn="ctr">
+                              <w14:noFill/>
+                              <w14:prstDash w14:val="solid"/>
+                              <w14:round/>
+                            </w14:textOutline>
+                          </w:rPr>
+                        </w:pPr>
+                        <w:r>
+                          <w:rPr>
+                            <w:color w:val="000000" w:themeColor="text1"/>
+                            <w14:shadow w14:blurRad="38100" w14:dist="19050" w14:dir="2700000" w14:sx="100000" w14:sy="100000" w14:kx="0" w14:ky="0" w14:algn="tl">
+                              <w14:schemeClr w14:val="dk1">
+                                <w14:alpha w14:val="60000"/>
+                              </w14:schemeClr>
+                            </w14:shadow>
+                            <w14:textOutline w14:w="0" w14:cap="flat" w14:cmpd="sng" w14:algn="ctr">
+                              <w14:noFill/>
+                              <w14:prstDash w14:val="solid"/>
+                              <w14:round/>
+                            </w14:textOutline>
+                          </w:rPr>
+                          <w:t>F</w:t>
+                        </w:r>
+                      </w:p>
+                    </w:txbxContent>
+                  </v:textbox>
+                </v:rect>
+                <v:rect id="Rectangle 4" o:spid="_x0000_s1029" style="position:absolute;left:3260;top:6473;width:6401;height:6401;visibility:visible;mso-wrap-style:square;v-text-anchor:middle" o:gfxdata="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" fillcolor="#ffc000 [3207]" strokecolor="#7f5f00 [1607]" strokeweight="1pt">
+                  <v:textbox>
+                    <w:txbxContent>
+                      <w:p>
+                        <w:pPr>
+                          <w:jc w:val="center"/>
+                          <w:rPr>
+                            <w:color w:val="000000" w:themeColor="text1"/>
+                            <w14:shadow w14:blurRad="38100" w14:dist="19050" w14:dir="2700000" w14:sx="100000" w14:sy="100000" w14:kx="0" w14:ky="0" w14:algn="tl">
+                              <w14:schemeClr w14:val="dk1">
+                                <w14:alpha w14:val="60000"/>
+                              </w14:schemeClr>
+                            </w14:shadow>
+                            <w14:textOutline w14:w="0" w14:cap="flat" w14:cmpd="sng" w14:algn="ctr">
+                              <w14:noFill/>
+                              <w14:prstDash w14:val="solid"/>
+                              <w14:round/>
+                            </w14:textOutline>
+                          </w:rPr>
+                        </w:pPr>
+                        <w:r>
+                          <w:rPr>
+                            <w:color w:val="000000" w:themeColor="text1"/>
+                            <w14:shadow w14:blurRad="38100" w14:dist="19050" w14:dir="2700000" w14:sx="100000" w14:sy="100000" w14:kx="0" w14:ky="0" w14:algn="tl">
+                              <w14:schemeClr w14:val="dk1">
+                                <w14:alpha w14:val="60000"/>
+                              </w14:schemeClr>
+                            </w14:shadow>
+                            <w14:textOutline w14:w="0" w14:cap="flat" w14:cmpd="sng" w14:algn="ctr">
+                              <w14:noFill/>
+                              <w14:prstDash w14:val="solid"/>
+                              <w14:round/>
+                            </w14:textOutline>
+                          </w:rPr>
+                          <w:t>F</w:t>
+                        </w:r>
+                      </w:p>
+                    </w:txbxContent>
+                  </v:textbox>
+                </v:rect>
+                <v:rect id="Rectangle 8" o:spid="_x0000_s1030" style="position:absolute;left:6578;top:12866;width:6400;height:6401;visibility:visible;mso-wrap-style:square;v-text-anchor:middle" o:gfxdata="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" fillcolor="#ffc000 [3207]" strokecolor="#7f5f00 [1607]" strokeweight="1pt">
+                  <v:textbox>
+                    <w:txbxContent>
+                      <w:p>
+                        <w:pPr>
+                          <w:jc w:val="center"/>
+                          <w:rPr>
+                            <w:color w:val="000000" w:themeColor="text1"/>
+                            <w14:shadow w14:blurRad="38100" w14:dist="19050" w14:dir="2700000" w14:sx="100000" w14:sy="100000" w14:kx="0" w14:ky="0" w14:algn="tl">
+                              <w14:schemeClr w14:val="dk1">
+                                <w14:alpha w14:val="60000"/>
+                              </w14:schemeClr>
+                            </w14:shadow>
+                            <w14:textOutline w14:w="0" w14:cap="flat" w14:cmpd="sng" w14:algn="ctr">
+                              <w14:noFill/>
+                              <w14:prstDash w14:val="solid"/>
+                              <w14:round/>
+                            </w14:textOutline>
+                          </w:rPr>
+                        </w:pPr>
+                        <w:r>
+                          <w:rPr>
+                            <w:color w:val="000000" w:themeColor="text1"/>
+                            <w14:shadow w14:blurRad="38100" w14:dist="19050" w14:dir="2700000" w14:sx="100000" w14:sy="100000" w14:kx="0" w14:ky="0" w14:algn="tl">
+                              <w14:schemeClr w14:val="dk1">
+                                <w14:alpha w14:val="60000"/>
+                              </w14:schemeClr>
+                            </w14:shadow>
+                            <w14:textOutline w14:w="0" w14:cap="flat" w14:cmpd="sng" w14:algn="ctr">
+                              <w14:noFill/>
+                              <w14:prstDash w14:val="solid"/>
+                              <w14:round/>
+                            </w14:textOutline>
+                          </w:rPr>
+                          <w:t>F</w:t>
+                        </w:r>
+                      </w:p>
+                    </w:txbxContent>
+                  </v:textbox>
+                </v:rect>
+                <v:rect id="Rectangle 9" o:spid="_x0000_s1031" style="position:absolute;left:9814;top:19259;width:6401;height:6400;visibility:visible;mso-wrap-style:square;v-text-anchor:middle" o:gfxdata="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" fillcolor="#ffc000 [3207]" strokecolor="#7f5f00 [1607]" strokeweight="1pt">
+                  <v:textbox>
+                    <w:txbxContent>
+                      <w:p>
+                        <w:pPr>
+                          <w:jc w:val="center"/>
+                          <w:rPr>
+                            <w:color w:val="000000" w:themeColor="text1"/>
+                            <w14:shadow w14:blurRad="38100" w14:dist="19050" w14:dir="2700000" w14:sx="100000" w14:sy="100000" w14:kx="0" w14:ky="0" w14:algn="tl">
+                              <w14:schemeClr w14:val="dk1">
+                                <w14:alpha w14:val="60000"/>
+                              </w14:schemeClr>
+                            </w14:shadow>
+                            <w14:textOutline w14:w="0" w14:cap="flat" w14:cmpd="sng" w14:algn="ctr">
+                              <w14:noFill/>
+                              <w14:prstDash w14:val="solid"/>
+                              <w14:round/>
+                            </w14:textOutline>
+                          </w:rPr>
+                        </w:pPr>
+                        <w:r>
+                          <w:rPr>
+                            <w:color w:val="000000" w:themeColor="text1"/>
+                            <w14:shadow w14:blurRad="38100" w14:dist="19050" w14:dir="2700000" w14:sx="100000" w14:sy="100000" w14:kx="0" w14:ky="0" w14:algn="tl">
+                              <w14:schemeClr w14:val="dk1">
+                                <w14:alpha w14:val="60000"/>
+                              </w14:schemeClr>
+                            </w14:shadow>
+                            <w14:textOutline w14:w="0" w14:cap="flat" w14:cmpd="sng" w14:algn="ctr">
+                              <w14:noFill/>
+                              <w14:prstDash w14:val="solid"/>
+                              <w14:round/>
+                            </w14:textOutline>
+                          </w:rPr>
+                          <w:t>F</w:t>
+                        </w:r>
+                      </w:p>
+                    </w:txbxContent>
+                  </v:textbox>
+                </v:rect>
+                <v:rect id="Rectangle 7" o:spid="_x0000_s1032" style="position:absolute;left:12970;top:25651;width:6401;height:6401;visibility:visible;mso-wrap-style:square;v-text-anchor:middle" o:gfxdata="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" fillcolor="#ffc000 [3207]" strokecolor="#7f5f00 [1607]" strokeweight="1pt">
+                  <v:textbox>
+                    <w:txbxContent>
+                      <w:p>
+                        <w:pPr>
+                          <w:jc w:val="center"/>
+                          <w:rPr>
+                            <w:color w:val="000000" w:themeColor="text1"/>
+                            <w14:shadow w14:blurRad="38100" w14:dist="19050" w14:dir="2700000" w14:sx="100000" w14:sy="100000" w14:kx="0" w14:ky="0" w14:algn="tl">
+                              <w14:schemeClr w14:val="dk1">
+                                <w14:alpha w14:val="60000"/>
+                              </w14:schemeClr>
+                            </w14:shadow>
+                            <w14:textOutline w14:w="0" w14:cap="flat" w14:cmpd="sng" w14:algn="ctr">
+                              <w14:noFill/>
+                              <w14:prstDash w14:val="solid"/>
+                              <w14:round/>
+                            </w14:textOutline>
+                          </w:rPr>
+                        </w:pPr>
+                        <w:r>
+                          <w:rPr>
+                            <w:color w:val="000000" w:themeColor="text1"/>
+                            <w14:shadow w14:blurRad="38100" w14:dist="19050" w14:dir="2700000" w14:sx="100000" w14:sy="100000" w14:kx="0" w14:ky="0" w14:algn="tl">
+                              <w14:schemeClr w14:val="dk1">
+                                <w14:alpha w14:val="60000"/>
+                              </w14:schemeClr>
+                            </w14:shadow>
+                            <w14:textOutline w14:w="0" w14:cap="flat" w14:cmpd="sng" w14:algn="ctr">
+                              <w14:noFill/>
+                              <w14:prstDash w14:val="solid"/>
+                              <w14:round/>
+                            </w14:textOutline>
+                          </w:rPr>
+                          <w:t>F</w:t>
+                        </w:r>
+                      </w:p>
+                    </w:txbxContent>
+                  </v:textbox>
+                </v:rect>
+                <v:shapetype id="_x0000_t32" coordsize="21600,21600" o:spt="32" o:oned="t" path="m,l21600,21600e" filled="f">
+                  <v:path arrowok="t" fillok="f" o:connecttype="none"/>
+                  <o:lock v:ext="edit" shapetype="t"/>
+                </v:shapetype>
+                <v:shape id="Straight Arrow Connector 10" o:spid="_x0000_s1033" type="#_x0000_t32" style="position:absolute;top:7235;width:3155;height:81;flip:y;visibility:visible;mso-wrap-style:square" o:connectortype="straight" o:gfxdata="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" strokecolor="#4472c4 [3204]" strokeweight=".5pt">
+                  <v:stroke startarrow="block" endarrow="block" joinstyle="miter"/>
+                </v:shape>
+                <v:shape id="Straight Arrow Connector 11" o:spid="_x0000_s1034" type="#_x0000_t32" style="position:absolute;left:7097;top:57;width:81;height:6401;visibility:visible;mso-wrap-style:square" o:connectortype="straight" o:gfxdata="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" strokecolor="#4472c4 [3204]" strokeweight=".5pt">
+                  <v:stroke startarrow="block" endarrow="block" joinstyle="miter"/>
+                </v:shape>
+                <v:shapetype id="_x0000_t202" coordsize="21600,21600" o:spt="202" path="m,l,21600r21600,l21600,xe">
+                  <v:stroke joinstyle="miter"/>
+                  <v:path gradientshapeok="t" o:connecttype="rect"/>
+                </v:shapetype>
+                <v:shape id="Text Box 12" o:spid="_x0000_s1035" type="#_x0000_t202" style="position:absolute;left:266;top:7363;width:2832;height:2913;visibility:visible;mso-wrap-style:square;v-text-anchor:top" o:gfxdata="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" filled="f" stroked="f" strokeweight=".5pt">
+                  <v:textbox>
+                    <w:txbxContent>
+                      <w:p>
+                        <w:pPr>
+                          <w:jc w:val="center"/>
+                        </w:pPr>
+                        <w:r>
+                          <w:t>h</w:t>
+                        </w:r>
+                      </w:p>
+                    </w:txbxContent>
+                  </v:textbox>
+                </v:shape>
+                <v:shape id="Text Box 13" o:spid="_x0000_s1036" type="#_x0000_t202" style="position:absolute;left:7063;top:1618;width:2832;height:2913;visibility:visible;mso-wrap-style:square;v-text-anchor:top" o:gfxdata="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" filled="f" stroked="f" strokeweight=".5pt">
+                  <v:textbox>
+                    <w:txbxContent>
+                      <w:p>
+                        <w:pPr>
+                          <w:jc w:val="center"/>
+                        </w:pPr>
+                        <w:r>
+                          <w:t>N</w:t>
+                        </w:r>
+                      </w:p>
+                    </w:txbxContent>
+                  </v:textbox>
+                </v:shape>
+              </v:group>
+            </w:pict>
+          </mc:Fallback>
+        </mc:AlternateContent>
+      </w:r>
+    </w:p>
+    <w:p>
+      <w:pPr>
+        <w:rPr>
+          <w:rFonts w:ascii="Times New Roman" w:eastAsiaTheme="minorEastAsia" w:hAnsi="Times New Roman" w:cs="Times New Roman"/>
+        </w:rPr>
+      </w:pPr>
+    </w:p>
+    <w:p>
+      <w:pPr>
+        <w:rPr>
+          <w:rFonts w:ascii="Times New Roman" w:eastAsiaTheme="minorEastAsia" w:hAnsi="Times New Roman" w:cs="Times New Roman"/>
+        </w:rPr>
+      </w:pPr>
+    </w:p>
+    <w:p>
+      <w:pPr>
+        <w:rPr>
+          <w:rFonts w:ascii="Times New Roman" w:eastAsiaTheme="minorEastAsia" w:hAnsi="Times New Roman" w:cs="Times New Roman"/>
+        </w:rPr>
+      </w:pPr>
+    </w:p>
+    <w:p>
+      <w:pPr>
+        <w:rPr>
+          <w:rFonts w:ascii="Times New Roman" w:eastAsiaTheme="minorEastAsia" w:hAnsi="Times New Roman" w:cs="Times New Roman"/>
+        </w:rPr>
+      </w:pPr>
+    </w:p>
+    <w:p>
+      <w:pPr>
+        <w:rPr>
+          <w:rFonts w:ascii="Times New Roman" w:eastAsiaTheme="minorEastAsia" w:hAnsi="Times New Roman" w:cs="Times New Roman"/>
+        </w:rPr>
+      </w:pPr>
+      <w:r>
+        <w:rPr>
+          <w:rFonts w:ascii="Times New Roman" w:eastAsiaTheme="minorEastAsia" w:hAnsi="Times New Roman" w:cs="Times New Roman"/>
+        </w:rPr>
+        <w:t xml:space="preserve">F’ = </w:t>
+      </w:r>
+    </w:p>
+    <w:p>
+      <w:pPr>
+        <w:rPr>
+          <w:rFonts w:ascii="Times New Roman" w:eastAsiaTheme="minorEastAsia" w:hAnsi="Times New Roman" w:cs="Times New Roman"/>
+        </w:rPr>
+      </w:pPr>
+    </w:p>
+    <w:p>
+      <w:pPr>
+        <w:rPr>
+          <w:rFonts w:ascii="Times New Roman" w:eastAsiaTheme="minorEastAsia" w:hAnsi="Times New Roman" w:cs="Times New Roman"/>
+        </w:rPr>
+      </w:pPr>
+    </w:p>
+    <w:p>
+      <w:pPr>
+        <w:rPr>
+          <w:rFonts w:ascii="Times New Roman" w:eastAsiaTheme="minorEastAsia" w:hAnsi="Times New Roman" w:cs="Times New Roman"/>
+        </w:rPr>
+      </w:pPr>
+    </w:p>
+    <w:p>
+      <w:pPr>
+        <w:rPr>
+          <w:rFonts w:ascii="Times New Roman" w:eastAsiaTheme="minorEastAsia" w:hAnsi="Times New Roman" w:cs="Times New Roman"/>
+        </w:rPr>
+      </w:pPr>
+    </w:p>
+    <w:p>
+      <w:pPr>
+        <w:rPr>
+          <w:rFonts w:ascii="Times New Roman" w:eastAsiaTheme="minorEastAsia" w:hAnsi="Times New Roman" w:cs="Times New Roman"/>
+        </w:rPr>
+      </w:pPr>
+    </w:p>
+    <w:p>
+      <w:pPr>
+        <w:rPr>
+          <w:rFonts w:ascii="Times New Roman" w:eastAsiaTheme="minorEastAsia" w:hAnsi="Times New Roman" w:cs="Times New Roman"/>
+        </w:rPr>
+      </w:pPr>
+    </w:p>
+    <w:p>
+      <w:pPr>
+        <w:rPr>
+          <w:rFonts w:ascii="Times New Roman" w:eastAsiaTheme="minorEastAsia" w:hAnsi="Times New Roman" w:cs="Times New Roman"/>
+        </w:rPr>
+      </w:pPr>
+    </w:p>
+    <w:p>
+      <w:pPr>
+        <w:rPr>
+          <w:rFonts w:ascii="Times New Roman" w:eastAsiaTheme="minorEastAsia" w:hAnsi="Times New Roman" w:cs="Times New Roman"/>
+        </w:rPr>
+      </w:pPr>
+      <w:r>
+        <w:rPr>
+          <w:rFonts w:ascii="Times New Roman" w:eastAsiaTheme="minorEastAsia" w:hAnsi="Times New Roman" w:cs="Times New Roman"/>
+        </w:rPr>
+        <w:t xml:space="preserve">Now to explain how this works. For example, let’s say I only </w:t>
+      </w:r>
+      <w:r>
+        <w:rPr>
+          <w:rFonts w:ascii="Times New Roman" w:eastAsiaTheme="minorEastAsia" w:hAnsi="Times New Roman" w:cs="Times New Roman"/>
+        </w:rPr>
+        <w:t>tile</w:t>
+      </w:r>
+      <w:r>
+        <w:rPr>
+          <w:rFonts w:ascii="Times New Roman" w:eastAsiaTheme="minorEastAsia" w:hAnsi="Times New Roman" w:cs="Times New Roman"/>
+        </w:rPr>
+        <w:t>d</w:t>
+      </w:r>
+      <w:r>
+        <w:rPr>
+          <w:rFonts w:ascii="Times New Roman" w:eastAsiaTheme="minorEastAsia" w:hAnsi="Times New Roman" w:cs="Times New Roman"/>
+        </w:rPr>
+        <w:t xml:space="preserve"> once. Then my F’ will look essentially like the DFT matrix. </w:t>
+      </w:r>
+      <w:r>
+        <w:rPr>
+          <w:rFonts w:ascii="Times New Roman" w:eastAsiaTheme="minorEastAsia" w:hAnsi="Times New Roman" w:cs="Times New Roman"/>
+        </w:rPr>
+        <w:t>If</w:t>
+      </w:r>
+      <w:r>
+        <w:rPr>
+          <w:rFonts w:ascii="Times New Roman" w:eastAsiaTheme="minorEastAsia" w:hAnsi="Times New Roman" w:cs="Times New Roman"/>
+        </w:rPr>
+        <w:t xml:space="preserve"> our input signal has the same points as our DFT, we can multiply our vectorized data with this DFT matrix and see the distribution of frequencies that make up the data. </w:t>
+      </w:r>
+    </w:p>
+    <w:p>
+      <w:pPr>
+        <w:rPr>
+          <w:rFonts w:ascii="Times New Roman" w:eastAsiaTheme="minorEastAsia" w:hAnsi="Times New Roman" w:cs="Times New Roman"/>
+        </w:rPr>
+      </w:pPr>
+      <w:r>
+        <w:rPr>
+          <w:rFonts w:ascii="Times New Roman" w:eastAsiaTheme="minorEastAsia" w:hAnsi="Times New Roman" w:cs="Times New Roman"/>
+        </w:rPr>
+        <w:lastRenderedPageBreak/>
+        <w:t xml:space="preserve">Now we add a hop, say in this case h=512. </w:t>
+      </w:r>
+      <w:r>
+        <w:rPr>
+          <w:rFonts w:ascii="Times New Roman" w:eastAsiaTheme="minorEastAsia" w:hAnsi="Times New Roman" w:cs="Times New Roman"/>
+        </w:rPr>
+        <w:t xml:space="preserve">Concretely, say our input signal is 2048 points. Say we have chosen a </w:t>
+      </w:r>
+      <w:r>
+        <w:rPr>
+          <w:rFonts w:ascii="Times New Roman" w:eastAsiaTheme="minorEastAsia" w:hAnsi="Times New Roman" w:cs="Times New Roman"/>
+        </w:rPr>
+        <w:t>1024-point</w:t>
+      </w:r>
+      <w:r>
+        <w:rPr>
+          <w:rFonts w:ascii="Times New Roman" w:eastAsiaTheme="minorEastAsia" w:hAnsi="Times New Roman" w:cs="Times New Roman"/>
+        </w:rPr>
+        <w:t xml:space="preserve"> DFT with a hop of 512 points. If we construct a matrix F’ using the above logic, we will have a matrix that ends up with dimensions 4096x2048. Each row of this matrix is </w:t>
+      </w:r>
+      <w:r>
+        <w:rPr>
+          <w:rFonts w:ascii="Times New Roman" w:eastAsiaTheme="minorEastAsia" w:hAnsi="Times New Roman" w:cs="Times New Roman"/>
+        </w:rPr>
+        <w:t>essentially the sinusoid at a frequency and because of the tiling pattern, we are multiplying this sinusoid with different segments of the signal. In this case, we split the segment into four chunks</w:t>
+      </w:r>
+      <w:r>
+        <w:rPr>
+          <w:rFonts w:ascii="Times New Roman" w:eastAsiaTheme="minorEastAsia" w:hAnsi="Times New Roman" w:cs="Times New Roman"/>
+        </w:rPr>
+        <w:t xml:space="preserve"> (the first 512 points, second 512 points, third 512 points, fourth 512 points)</w:t>
       </w:r>
       <w:bookmarkStart w:id="0" w:name="_GoBack"/>
       <w:bookmarkEnd w:id="0"/>
@@ -14725,15 +17135,8 @@
         <w:rPr>
           <w:rFonts w:ascii="Times New Roman" w:eastAsiaTheme="minorEastAsia" w:hAnsi="Times New Roman" w:cs="Times New Roman"/>
         </w:rPr>
-        <w:t xml:space="preserve"> channels. To get the mean image, we reshape using vec-transpose. </w:t>
+        <w:t xml:space="preserve"> and run the DFT on each. </w:t>
       </w:r>
-    </w:p>
-    <w:p>
-      <w:pPr>
-        <w:rPr>
-          <w:rFonts w:ascii="Times New Roman" w:hAnsi="Times New Roman" w:cs="Times New Roman"/>
-        </w:rPr>
-      </w:pPr>
     </w:p>
     <w:sectPr>
       <w:type w:val="continuous"/>
@@ -16164,7 +18567,7 @@
 </file>
 
 <file path=customXml/itemProps1.xml><?xml version="1.0" encoding="utf-8"?>
-<ds:datastoreItem xmlns:ds="http://schemas.openxmlformats.org/officeDocument/2006/customXml" ds:itemID="{E6A67F80-2CC9-4B02-A212-E932A6C625B2}">
+<ds:datastoreItem xmlns:ds="http://schemas.openxmlformats.org/officeDocument/2006/customXml" ds:itemID="{A82B6C44-506C-4612-B771-59C860CB0674}">
   <ds:schemaRefs>
     <ds:schemaRef ds:uri="http://schemas.openxmlformats.org/officeDocument/2006/bibliography"/>
   </ds:schemaRefs>

</xml_diff>